<commit_message>
gantt : server part ; user interface : login improved
</commit_message>
<xml_diff>
--- a/Doc/Taches.docx
+++ b/Doc/Taches.docx
@@ -578,10 +578,7 @@
                                   <w:sdtEndPr/>
                                   <w:sdtContent>
                                     <w:r>
-                                      <w:t xml:space="preserve">[Tapez le résumé du document ici. Il s'agit généralement d'une courte synthèse du document. Tapez le résumé du document ici. Il </w:t>
-                                    </w:r>
-                                    <w:r>
-                                      <w:t>s'agit généralement d'une courte synthèse du document.]</w:t>
+                                      <w:t>[Tapez le résumé du document ici. Il s'agit généralement d'une courte synthèse du document. Tapez le résumé du document ici. Il s'agit généralement d'une courte synthèse du document.]</w:t>
                                     </w:r>
                                   </w:sdtContent>
                                 </w:sdt>
@@ -990,3409 +987,30 @@
     <w:p>
       <w:pPr>
         <w:pStyle w:val="Titre"/>
-        <w:rPr>
-          <w:szCs w:val="52"/>
-        </w:rPr>
-      </w:pPr>
-      <w:sdt>
-        <w:sdtPr>
-          <w:rPr>
-            <w:rFonts w:asciiTheme="minorHAnsi" w:eastAsiaTheme="minorEastAsia" w:hAnsiTheme="minorHAnsi"/>
-            <w:smallCaps w:val="0"/>
-            <w:spacing w:val="0"/>
-          </w:rPr>
-          <w:id w:val="221498486"/>
-          <w:placeholder>
-            <w:docPart w:val="2567B12D9FBE430B8BFA8BB1A16C1A25"/>
-          </w:placeholder>
-          <w:showingPlcHdr/>
-          <w:dataBinding w:prefixMappings="xmlns:ns0='http://purl.org/dc/elements/1.1/' xmlns:ns1='http://schemas.openxmlformats.org/package/2006/metadata/core-properties' " w:xpath="/ns1:coreProperties[1]/ns0:title[1]" w:storeItemID="{6C3C8BC8-F283-45AE-878A-BAB7291924A1}"/>
-          <w:text/>
-        </w:sdtPr>
-        <w:sdtEndPr/>
-        <w:sdtContent>
-          <w:r>
-            <w:t>[Titre du document]</w:t>
-          </w:r>
-        </w:sdtContent>
-      </w:sdt>
-      <w:r>
-        <w:rPr>
-          <w:noProof/>
-          <w:szCs w:val="52"/>
-        </w:rPr>
-        <mc:AlternateContent>
-          <mc:Choice Requires="wpg">
-            <w:drawing>
-              <wp:anchor distT="0" distB="0" distL="114300" distR="114300" simplePos="0" relativeHeight="251646976" behindDoc="0" locked="0" layoutInCell="1" allowOverlap="1" wp14:editId="3C23D752">
-                <wp:simplePos x="0" y="0"/>
-                <mc:AlternateContent>
-                  <mc:Choice Requires="wp14">
-                    <wp:positionH relativeFrom="margin">
-                      <wp14:pctPosHOffset>77000</wp14:pctPosHOffset>
-                    </wp:positionH>
-                  </mc:Choice>
-                  <mc:Fallback>
-                    <wp:positionH relativeFrom="page">
-                      <wp:posOffset>5220970</wp:posOffset>
-                    </wp:positionH>
-                  </mc:Fallback>
-                </mc:AlternateContent>
-                <wp:positionV relativeFrom="bottomMargin">
-                  <wp:posOffset>9144000</wp:posOffset>
-                </wp:positionV>
-                <wp:extent cx="548640" cy="548640"/>
-                <wp:effectExtent l="3810" t="0" r="0" b="3810"/>
-                <wp:wrapNone/>
-                <wp:docPr id="62" name="Groupe 62"/>
-                <wp:cNvGraphicFramePr>
-                  <a:graphicFrameLocks xmlns:a="http://schemas.openxmlformats.org/drawingml/2006/main"/>
-                </wp:cNvGraphicFramePr>
-                <a:graphic xmlns:a="http://schemas.openxmlformats.org/drawingml/2006/main">
-                  <a:graphicData uri="http://schemas.microsoft.com/office/word/2010/wordprocessingGroup">
-                    <wpg:wgp>
-                      <wpg:cNvGrpSpPr>
-                        <a:grpSpLocks/>
-                      </wpg:cNvGrpSpPr>
-                      <wpg:grpSpPr bwMode="auto">
-                        <a:xfrm>
-                          <a:off x="0" y="0"/>
-                          <a:ext cx="548640" cy="548640"/>
-                          <a:chOff x="10653" y="14697"/>
-                          <a:chExt cx="864" cy="864"/>
-                        </a:xfrm>
-                      </wpg:grpSpPr>
-                      <wps:wsp>
-                        <wps:cNvPr id="63" name="Oval 63"/>
-                        <wps:cNvSpPr>
-                          <a:spLocks noChangeArrowheads="1"/>
-                        </wps:cNvSpPr>
-                        <wps:spPr bwMode="auto">
-                          <a:xfrm flipH="1">
-                            <a:off x="10860" y="14898"/>
-                            <a:ext cx="297" cy="303"/>
-                          </a:xfrm>
-                          <a:prstGeom prst="ellipse">
-                            <a:avLst/>
-                          </a:prstGeom>
-                          <a:solidFill>
-                            <a:srgbClr val="FE8637"/>
-                          </a:solidFill>
-                          <a:ln w="38100" cmpd="dbl">
-                            <a:solidFill>
-                              <a:srgbClr val="FE8637"/>
-                            </a:solidFill>
-                            <a:round/>
-                            <a:headEnd/>
-                            <a:tailEnd/>
-                          </a:ln>
-                          <a:effectLst/>
-                          <a:extLst>
-                            <a:ext uri="{AF507438-7753-43E0-B8FC-AC1667EBCBE1}">
-                              <a14:hiddenEffects xmlns:a14="http://schemas.microsoft.com/office/drawing/2010/main">
-                                <a:effectLst>
-                                  <a:outerShdw dist="45791" dir="3378596" algn="ctr" rotWithShape="0">
-                                    <a:srgbClr val="1F2F3F">
-                                      <a:alpha val="50000"/>
-                                    </a:srgbClr>
-                                  </a:outerShdw>
-                                </a:effectLst>
-                              </a14:hiddenEffects>
-                            </a:ext>
-                          </a:extLst>
-                        </wps:spPr>
-                        <wps:bodyPr rot="0" vert="horz" wrap="square" lIns="91440" tIns="45720" rIns="91440" bIns="45720" anchor="t" anchorCtr="0" upright="1">
-                          <a:noAutofit/>
-                        </wps:bodyPr>
-                      </wps:wsp>
-                      <wps:wsp>
-                        <wps:cNvPr id="64" name="Rectangle 64"/>
-                        <wps:cNvSpPr>
-                          <a:spLocks noChangeArrowheads="1"/>
-                        </wps:cNvSpPr>
-                        <wps:spPr bwMode="auto">
-                          <a:xfrm>
-                            <a:off x="10653" y="14697"/>
-                            <a:ext cx="864" cy="864"/>
-                          </a:xfrm>
-                          <a:prstGeom prst="rect">
-                            <a:avLst/>
-                          </a:prstGeom>
-                          <a:noFill/>
-                          <a:ln>
-                            <a:noFill/>
-                          </a:ln>
-                          <a:extLst>
-                            <a:ext uri="{909E8E84-426E-40DD-AFC4-6F175D3DCCD1}">
-                              <a14:hiddenFill xmlns:a14="http://schemas.microsoft.com/office/drawing/2010/main">
-                                <a:solidFill>
-                                  <a:srgbClr val="FFFFFF"/>
-                                </a:solidFill>
-                              </a14:hiddenFill>
-                            </a:ext>
-                            <a:ext uri="{91240B29-F687-4F45-9708-019B960494DF}">
-                              <a14:hiddenLine xmlns:a14="http://schemas.microsoft.com/office/drawing/2010/main" w="9525">
-                                <a:solidFill>
-                                  <a:srgbClr val="000000"/>
-                                </a:solidFill>
-                                <a:miter lim="800000"/>
-                                <a:headEnd/>
-                                <a:tailEnd/>
-                              </a14:hiddenLine>
-                            </a:ext>
-                          </a:extLst>
-                        </wps:spPr>
-                        <wps:bodyPr rot="0" vert="horz" wrap="square" lIns="91440" tIns="45720" rIns="91440" bIns="45720" anchor="t" anchorCtr="0" upright="1">
-                          <a:noAutofit/>
-                        </wps:bodyPr>
-                      </wps:wsp>
-                    </wpg:wgp>
-                  </a:graphicData>
-                </a:graphic>
-                <wp14:sizeRelH relativeFrom="margin">
-                  <wp14:pctWidth>0</wp14:pctWidth>
-                </wp14:sizeRelH>
-                <wp14:sizeRelV relativeFrom="margin">
-                  <wp14:pctHeight>0</wp14:pctHeight>
-                </wp14:sizeRelV>
-              </wp:anchor>
-            </w:drawing>
-          </mc:Choice>
-          <mc:Fallback>
-            <w:pict>
-              <v:group id="Groupe 62" o:spid="_x0000_s1026" style="position:absolute;margin-left:0;margin-top:10in;width:43.2pt;height:43.2pt;z-index:251646976;mso-left-percent:770;mso-position-horizontal-relative:margin;mso-position-vertical-relative:bottom-margin-area;mso-left-percent:770;mso-width-relative:margin;mso-height-relative:margin" coordorigin="10653,14697" coordsize="864,864" o:gfxdata="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">
-                <v:oval id="Oval 63" o:spid="_x0000_s1027" style="position:absolute;left:10860;top:14898;width:297;height:303;flip:x;visibility:visible;mso-wrap-style:square;v-text-anchor:top" o:gfxdata="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" fillcolor="#fe8637" strokecolor="#fe8637" strokeweight="3pt">
-                  <v:stroke linestyle="thinThin"/>
-                  <v:shadow color="#1f2f3f" opacity=".5" offset=",3pt"/>
-                </v:oval>
-                <v:rect id="Rectangle 64" o:spid="_x0000_s1028" style="position:absolute;left:10653;top:14697;width:864;height:864;visibility:visible;mso-wrap-style:square;v-text-anchor:top" o:gfxdata="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" filled="f" stroked="f"/>
-                <w10:wrap anchorx="margin" anchory="margin"/>
-              </v:group>
-            </w:pict>
-          </mc:Fallback>
-        </mc:AlternateContent>
-      </w:r>
-      <w:r>
-        <w:rPr>
-          <w:noProof/>
-          <w:szCs w:val="52"/>
-        </w:rPr>
-        <mc:AlternateContent>
-          <mc:Choice Requires="wpg">
-            <w:drawing>
-              <wp:anchor distT="0" distB="0" distL="114300" distR="114300" simplePos="0" relativeHeight="251648000" behindDoc="0" locked="0" layoutInCell="1" allowOverlap="1" wp14:editId="46082AEC">
-                <wp:simplePos x="0" y="0"/>
-                <mc:AlternateContent>
-                  <mc:Choice Requires="wp14">
-                    <wp:positionH relativeFrom="margin">
-                      <wp14:pctPosHOffset>77000</wp14:pctPosHOffset>
-                    </wp:positionH>
-                  </mc:Choice>
-                  <mc:Fallback>
-                    <wp:positionH relativeFrom="page">
-                      <wp:posOffset>5220970</wp:posOffset>
-                    </wp:positionH>
-                  </mc:Fallback>
-                </mc:AlternateContent>
-                <wp:positionV relativeFrom="bottomMargin">
-                  <wp:posOffset>9144000</wp:posOffset>
-                </wp:positionV>
-                <wp:extent cx="548640" cy="548640"/>
-                <wp:effectExtent l="3810" t="0" r="0" b="3810"/>
-                <wp:wrapNone/>
-                <wp:docPr id="59" name="Groupe 59"/>
-                <wp:cNvGraphicFramePr>
-                  <a:graphicFrameLocks xmlns:a="http://schemas.openxmlformats.org/drawingml/2006/main"/>
-                </wp:cNvGraphicFramePr>
-                <a:graphic xmlns:a="http://schemas.openxmlformats.org/drawingml/2006/main">
-                  <a:graphicData uri="http://schemas.microsoft.com/office/word/2010/wordprocessingGroup">
-                    <wpg:wgp>
-                      <wpg:cNvGrpSpPr>
-                        <a:grpSpLocks/>
-                      </wpg:cNvGrpSpPr>
-                      <wpg:grpSpPr bwMode="auto">
-                        <a:xfrm>
-                          <a:off x="0" y="0"/>
-                          <a:ext cx="548640" cy="548640"/>
-                          <a:chOff x="10653" y="14697"/>
-                          <a:chExt cx="864" cy="864"/>
-                        </a:xfrm>
-                      </wpg:grpSpPr>
-                      <wps:wsp>
-                        <wps:cNvPr id="60" name="Oval 60"/>
-                        <wps:cNvSpPr>
-                          <a:spLocks noChangeArrowheads="1"/>
-                        </wps:cNvSpPr>
-                        <wps:spPr bwMode="auto">
-                          <a:xfrm flipH="1">
-                            <a:off x="10860" y="14898"/>
-                            <a:ext cx="297" cy="303"/>
-                          </a:xfrm>
-                          <a:prstGeom prst="ellipse">
-                            <a:avLst/>
-                          </a:prstGeom>
-                          <a:solidFill>
-                            <a:srgbClr val="FE8637"/>
-                          </a:solidFill>
-                          <a:ln w="38100" cmpd="dbl">
-                            <a:solidFill>
-                              <a:srgbClr val="FE8637"/>
-                            </a:solidFill>
-                            <a:round/>
-                            <a:headEnd/>
-                            <a:tailEnd/>
-                          </a:ln>
-                          <a:effectLst/>
-                          <a:extLst>
-                            <a:ext uri="{AF507438-7753-43E0-B8FC-AC1667EBCBE1}">
-                              <a14:hiddenEffects xmlns:a14="http://schemas.microsoft.com/office/drawing/2010/main">
-                                <a:effectLst>
-                                  <a:outerShdw dist="45791" dir="3378596" algn="ctr" rotWithShape="0">
-                                    <a:srgbClr val="1F2F3F">
-                                      <a:alpha val="50000"/>
-                                    </a:srgbClr>
-                                  </a:outerShdw>
-                                </a:effectLst>
-                              </a14:hiddenEffects>
-                            </a:ext>
-                          </a:extLst>
-                        </wps:spPr>
-                        <wps:bodyPr rot="0" vert="horz" wrap="square" lIns="91440" tIns="45720" rIns="91440" bIns="45720" anchor="t" anchorCtr="0" upright="1">
-                          <a:noAutofit/>
-                        </wps:bodyPr>
-                      </wps:wsp>
-                      <wps:wsp>
-                        <wps:cNvPr id="61" name="Rectangle 61"/>
-                        <wps:cNvSpPr>
-                          <a:spLocks noChangeArrowheads="1"/>
-                        </wps:cNvSpPr>
-                        <wps:spPr bwMode="auto">
-                          <a:xfrm>
-                            <a:off x="10653" y="14697"/>
-                            <a:ext cx="864" cy="864"/>
-                          </a:xfrm>
-                          <a:prstGeom prst="rect">
-                            <a:avLst/>
-                          </a:prstGeom>
-                          <a:noFill/>
-                          <a:ln>
-                            <a:noFill/>
-                          </a:ln>
-                          <a:extLst>
-                            <a:ext uri="{909E8E84-426E-40DD-AFC4-6F175D3DCCD1}">
-                              <a14:hiddenFill xmlns:a14="http://schemas.microsoft.com/office/drawing/2010/main">
-                                <a:solidFill>
-                                  <a:srgbClr val="FFFFFF"/>
-                                </a:solidFill>
-                              </a14:hiddenFill>
-                            </a:ext>
-                            <a:ext uri="{91240B29-F687-4F45-9708-019B960494DF}">
-                              <a14:hiddenLine xmlns:a14="http://schemas.microsoft.com/office/drawing/2010/main" w="9525">
-                                <a:solidFill>
-                                  <a:srgbClr val="000000"/>
-                                </a:solidFill>
-                                <a:miter lim="800000"/>
-                                <a:headEnd/>
-                                <a:tailEnd/>
-                              </a14:hiddenLine>
-                            </a:ext>
-                          </a:extLst>
-                        </wps:spPr>
-                        <wps:bodyPr rot="0" vert="horz" wrap="square" lIns="91440" tIns="45720" rIns="91440" bIns="45720" anchor="t" anchorCtr="0" upright="1">
-                          <a:noAutofit/>
-                        </wps:bodyPr>
-                      </wps:wsp>
-                    </wpg:wgp>
-                  </a:graphicData>
-                </a:graphic>
-                <wp14:sizeRelH relativeFrom="margin">
-                  <wp14:pctWidth>0</wp14:pctWidth>
-                </wp14:sizeRelH>
-                <wp14:sizeRelV relativeFrom="margin">
-                  <wp14:pctHeight>0</wp14:pctHeight>
-                </wp14:sizeRelV>
-              </wp:anchor>
-            </w:drawing>
-          </mc:Choice>
-          <mc:Fallback>
-            <w:pict>
-              <v:group id="Groupe 59" o:spid="_x0000_s1026" style="position:absolute;margin-left:0;margin-top:10in;width:43.2pt;height:43.2pt;z-index:251648000;mso-left-percent:770;mso-position-horizontal-relative:margin;mso-position-vertical-relative:bottom-margin-area;mso-left-percent:770;mso-width-relative:margin;mso-height-relative:margin" coordorigin="10653,14697" coordsize="864,864" o:gfxdata="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">
-                <v:oval id="Oval 60" o:spid="_x0000_s1027" style="position:absolute;left:10860;top:14898;width:297;height:303;flip:x;visibility:visible;mso-wrap-style:square;v-text-anchor:top" o:gfxdata="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" fillcolor="#fe8637" strokecolor="#fe8637" strokeweight="3pt">
-                  <v:stroke linestyle="thinThin"/>
-                  <v:shadow color="#1f2f3f" opacity=".5" offset=",3pt"/>
-                </v:oval>
-                <v:rect id="Rectangle 61" o:spid="_x0000_s1028" style="position:absolute;left:10653;top:14697;width:864;height:864;visibility:visible;mso-wrap-style:square;v-text-anchor:top" o:gfxdata="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" filled="f" stroked="f"/>
-                <w10:wrap anchorx="margin" anchory="margin"/>
-              </v:group>
-            </w:pict>
-          </mc:Fallback>
-        </mc:AlternateContent>
-      </w:r>
-      <w:r>
-        <w:rPr>
-          <w:noProof/>
-          <w:szCs w:val="52"/>
-        </w:rPr>
-        <mc:AlternateContent>
-          <mc:Choice Requires="wpg">
-            <w:drawing>
-              <wp:anchor distT="0" distB="0" distL="114300" distR="114300" simplePos="0" relativeHeight="251649024" behindDoc="0" locked="0" layoutInCell="1" allowOverlap="1" wp14:editId="42637A2C">
-                <wp:simplePos x="0" y="0"/>
-                <mc:AlternateContent>
-                  <mc:Choice Requires="wp14">
-                    <wp:positionH relativeFrom="margin">
-                      <wp14:pctPosHOffset>77000</wp14:pctPosHOffset>
-                    </wp:positionH>
-                  </mc:Choice>
-                  <mc:Fallback>
-                    <wp:positionH relativeFrom="page">
-                      <wp:posOffset>5220970</wp:posOffset>
-                    </wp:positionH>
-                  </mc:Fallback>
-                </mc:AlternateContent>
-                <wp:positionV relativeFrom="bottomMargin">
-                  <wp:posOffset>9144000</wp:posOffset>
-                </wp:positionV>
-                <wp:extent cx="548640" cy="548640"/>
-                <wp:effectExtent l="3810" t="0" r="0" b="3810"/>
-                <wp:wrapNone/>
-                <wp:docPr id="56" name="Groupe 56"/>
-                <wp:cNvGraphicFramePr>
-                  <a:graphicFrameLocks xmlns:a="http://schemas.openxmlformats.org/drawingml/2006/main"/>
-                </wp:cNvGraphicFramePr>
-                <a:graphic xmlns:a="http://schemas.openxmlformats.org/drawingml/2006/main">
-                  <a:graphicData uri="http://schemas.microsoft.com/office/word/2010/wordprocessingGroup">
-                    <wpg:wgp>
-                      <wpg:cNvGrpSpPr>
-                        <a:grpSpLocks/>
-                      </wpg:cNvGrpSpPr>
-                      <wpg:grpSpPr bwMode="auto">
-                        <a:xfrm>
-                          <a:off x="0" y="0"/>
-                          <a:ext cx="548640" cy="548640"/>
-                          <a:chOff x="10653" y="14697"/>
-                          <a:chExt cx="864" cy="864"/>
-                        </a:xfrm>
-                      </wpg:grpSpPr>
-                      <wps:wsp>
-                        <wps:cNvPr id="57" name="Oval 57"/>
-                        <wps:cNvSpPr>
-                          <a:spLocks noChangeArrowheads="1"/>
-                        </wps:cNvSpPr>
-                        <wps:spPr bwMode="auto">
-                          <a:xfrm flipH="1">
-                            <a:off x="10860" y="14898"/>
-                            <a:ext cx="297" cy="303"/>
-                          </a:xfrm>
-                          <a:prstGeom prst="ellipse">
-                            <a:avLst/>
-                          </a:prstGeom>
-                          <a:solidFill>
-                            <a:srgbClr val="FE8637"/>
-                          </a:solidFill>
-                          <a:ln w="38100" cmpd="dbl">
-                            <a:solidFill>
-                              <a:srgbClr val="FE8637"/>
-                            </a:solidFill>
-                            <a:round/>
-                            <a:headEnd/>
-                            <a:tailEnd/>
-                          </a:ln>
-                          <a:effectLst/>
-                          <a:extLst>
-                            <a:ext uri="{AF507438-7753-43E0-B8FC-AC1667EBCBE1}">
-                              <a14:hiddenEffects xmlns:a14="http://schemas.microsoft.com/office/drawing/2010/main">
-                                <a:effectLst>
-                                  <a:outerShdw dist="45791" dir="3378596" algn="ctr" rotWithShape="0">
-                                    <a:srgbClr val="1F2F3F">
-                                      <a:alpha val="50000"/>
-                                    </a:srgbClr>
-                                  </a:outerShdw>
-                                </a:effectLst>
-                              </a14:hiddenEffects>
-                            </a:ext>
-                          </a:extLst>
-                        </wps:spPr>
-                        <wps:bodyPr rot="0" vert="horz" wrap="square" lIns="91440" tIns="45720" rIns="91440" bIns="45720" anchor="t" anchorCtr="0" upright="1">
-                          <a:noAutofit/>
-                        </wps:bodyPr>
-                      </wps:wsp>
-                      <wps:wsp>
-                        <wps:cNvPr id="58" name="Rectangle 58"/>
-                        <wps:cNvSpPr>
-                          <a:spLocks noChangeArrowheads="1"/>
-                        </wps:cNvSpPr>
-                        <wps:spPr bwMode="auto">
-                          <a:xfrm>
-                            <a:off x="10653" y="14697"/>
-                            <a:ext cx="864" cy="864"/>
-                          </a:xfrm>
-                          <a:prstGeom prst="rect">
-                            <a:avLst/>
-                          </a:prstGeom>
-                          <a:noFill/>
-                          <a:ln>
-                            <a:noFill/>
-                          </a:ln>
-                          <a:extLst>
-                            <a:ext uri="{909E8E84-426E-40DD-AFC4-6F175D3DCCD1}">
-                              <a14:hiddenFill xmlns:a14="http://schemas.microsoft.com/office/drawing/2010/main">
-                                <a:solidFill>
-                                  <a:srgbClr val="FFFFFF"/>
-                                </a:solidFill>
-                              </a14:hiddenFill>
-                            </a:ext>
-                            <a:ext uri="{91240B29-F687-4F45-9708-019B960494DF}">
-                              <a14:hiddenLine xmlns:a14="http://schemas.microsoft.com/office/drawing/2010/main" w="9525">
-                                <a:solidFill>
-                                  <a:srgbClr val="000000"/>
-                                </a:solidFill>
-                                <a:miter lim="800000"/>
-                                <a:headEnd/>
-                                <a:tailEnd/>
-                              </a14:hiddenLine>
-                            </a:ext>
-                          </a:extLst>
-                        </wps:spPr>
-                        <wps:bodyPr rot="0" vert="horz" wrap="square" lIns="91440" tIns="45720" rIns="91440" bIns="45720" anchor="t" anchorCtr="0" upright="1">
-                          <a:noAutofit/>
-                        </wps:bodyPr>
-                      </wps:wsp>
-                    </wpg:wgp>
-                  </a:graphicData>
-                </a:graphic>
-                <wp14:sizeRelH relativeFrom="margin">
-                  <wp14:pctWidth>0</wp14:pctWidth>
-                </wp14:sizeRelH>
-                <wp14:sizeRelV relativeFrom="margin">
-                  <wp14:pctHeight>0</wp14:pctHeight>
-                </wp14:sizeRelV>
-              </wp:anchor>
-            </w:drawing>
-          </mc:Choice>
-          <mc:Fallback>
-            <w:pict>
-              <v:group id="Groupe 56" o:spid="_x0000_s1026" style="position:absolute;margin-left:0;margin-top:10in;width:43.2pt;height:43.2pt;z-index:251649024;mso-left-percent:770;mso-position-horizontal-relative:margin;mso-position-vertical-relative:bottom-margin-area;mso-left-percent:770;mso-width-relative:margin;mso-height-relative:margin" coordorigin="10653,14697" coordsize="864,864" o:gfxdata="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">
-                <v:oval id="Oval 57" o:spid="_x0000_s1027" style="position:absolute;left:10860;top:14898;width:297;height:303;flip:x;visibility:visible;mso-wrap-style:square;v-text-anchor:top" o:gfxdata="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" fillcolor="#fe8637" strokecolor="#fe8637" strokeweight="3pt">
-                  <v:stroke linestyle="thinThin"/>
-                  <v:shadow color="#1f2f3f" opacity=".5" offset=",3pt"/>
-                </v:oval>
-                <v:rect id="Rectangle 58" o:spid="_x0000_s1028" style="position:absolute;left:10653;top:14697;width:864;height:864;visibility:visible;mso-wrap-style:square;v-text-anchor:top" o:gfxdata="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" filled="f" stroked="f"/>
-                <w10:wrap anchorx="margin" anchory="margin"/>
-              </v:group>
-            </w:pict>
-          </mc:Fallback>
-        </mc:AlternateContent>
-      </w:r>
-      <w:r>
-        <w:rPr>
-          <w:noProof/>
-          <w:szCs w:val="52"/>
-        </w:rPr>
-        <mc:AlternateContent>
-          <mc:Choice Requires="wpg">
-            <w:drawing>
-              <wp:anchor distT="0" distB="0" distL="114300" distR="114300" simplePos="0" relativeHeight="251650048" behindDoc="0" locked="0" layoutInCell="1" allowOverlap="1" wp14:editId="7D52CD09">
-                <wp:simplePos x="0" y="0"/>
-                <mc:AlternateContent>
-                  <mc:Choice Requires="wp14">
-                    <wp:positionH relativeFrom="margin">
-                      <wp14:pctPosHOffset>77000</wp14:pctPosHOffset>
-                    </wp:positionH>
-                  </mc:Choice>
-                  <mc:Fallback>
-                    <wp:positionH relativeFrom="page">
-                      <wp:posOffset>5220970</wp:posOffset>
-                    </wp:positionH>
-                  </mc:Fallback>
-                </mc:AlternateContent>
-                <wp:positionV relativeFrom="bottomMargin">
-                  <wp:posOffset>9144000</wp:posOffset>
-                </wp:positionV>
-                <wp:extent cx="548640" cy="548640"/>
-                <wp:effectExtent l="3810" t="0" r="0" b="3810"/>
-                <wp:wrapNone/>
-                <wp:docPr id="53" name="Groupe 53"/>
-                <wp:cNvGraphicFramePr>
-                  <a:graphicFrameLocks xmlns:a="http://schemas.openxmlformats.org/drawingml/2006/main"/>
-                </wp:cNvGraphicFramePr>
-                <a:graphic xmlns:a="http://schemas.openxmlformats.org/drawingml/2006/main">
-                  <a:graphicData uri="http://schemas.microsoft.com/office/word/2010/wordprocessingGroup">
-                    <wpg:wgp>
-                      <wpg:cNvGrpSpPr>
-                        <a:grpSpLocks/>
-                      </wpg:cNvGrpSpPr>
-                      <wpg:grpSpPr bwMode="auto">
-                        <a:xfrm>
-                          <a:off x="0" y="0"/>
-                          <a:ext cx="548640" cy="548640"/>
-                          <a:chOff x="10653" y="14697"/>
-                          <a:chExt cx="864" cy="864"/>
-                        </a:xfrm>
-                      </wpg:grpSpPr>
-                      <wps:wsp>
-                        <wps:cNvPr id="54" name="Oval 54"/>
-                        <wps:cNvSpPr>
-                          <a:spLocks noChangeArrowheads="1"/>
-                        </wps:cNvSpPr>
-                        <wps:spPr bwMode="auto">
-                          <a:xfrm flipH="1">
-                            <a:off x="10860" y="14898"/>
-                            <a:ext cx="297" cy="303"/>
-                          </a:xfrm>
-                          <a:prstGeom prst="ellipse">
-                            <a:avLst/>
-                          </a:prstGeom>
-                          <a:solidFill>
-                            <a:srgbClr val="FE8637"/>
-                          </a:solidFill>
-                          <a:ln w="38100" cmpd="dbl">
-                            <a:solidFill>
-                              <a:srgbClr val="FE8637"/>
-                            </a:solidFill>
-                            <a:round/>
-                            <a:headEnd/>
-                            <a:tailEnd/>
-                          </a:ln>
-                          <a:effectLst/>
-                          <a:extLst>
-                            <a:ext uri="{AF507438-7753-43E0-B8FC-AC1667EBCBE1}">
-                              <a14:hiddenEffects xmlns:a14="http://schemas.microsoft.com/office/drawing/2010/main">
-                                <a:effectLst>
-                                  <a:outerShdw dist="45791" dir="3378596" algn="ctr" rotWithShape="0">
-                                    <a:srgbClr val="1F2F3F">
-                                      <a:alpha val="50000"/>
-                                    </a:srgbClr>
-                                  </a:outerShdw>
-                                </a:effectLst>
-                              </a14:hiddenEffects>
-                            </a:ext>
-                          </a:extLst>
-                        </wps:spPr>
-                        <wps:bodyPr rot="0" vert="horz" wrap="square" lIns="91440" tIns="45720" rIns="91440" bIns="45720" anchor="t" anchorCtr="0" upright="1">
-                          <a:noAutofit/>
-                        </wps:bodyPr>
-                      </wps:wsp>
-                      <wps:wsp>
-                        <wps:cNvPr id="55" name="Rectangle 55"/>
-                        <wps:cNvSpPr>
-                          <a:spLocks noChangeArrowheads="1"/>
-                        </wps:cNvSpPr>
-                        <wps:spPr bwMode="auto">
-                          <a:xfrm>
-                            <a:off x="10653" y="14697"/>
-                            <a:ext cx="864" cy="864"/>
-                          </a:xfrm>
-                          <a:prstGeom prst="rect">
-                            <a:avLst/>
-                          </a:prstGeom>
-                          <a:noFill/>
-                          <a:ln>
-                            <a:noFill/>
-                          </a:ln>
-                          <a:extLst>
-                            <a:ext uri="{909E8E84-426E-40DD-AFC4-6F175D3DCCD1}">
-                              <a14:hiddenFill xmlns:a14="http://schemas.microsoft.com/office/drawing/2010/main">
-                                <a:solidFill>
-                                  <a:srgbClr val="FFFFFF"/>
-                                </a:solidFill>
-                              </a14:hiddenFill>
-                            </a:ext>
-                            <a:ext uri="{91240B29-F687-4F45-9708-019B960494DF}">
-                              <a14:hiddenLine xmlns:a14="http://schemas.microsoft.com/office/drawing/2010/main" w="9525">
-                                <a:solidFill>
-                                  <a:srgbClr val="000000"/>
-                                </a:solidFill>
-                                <a:miter lim="800000"/>
-                                <a:headEnd/>
-                                <a:tailEnd/>
-                              </a14:hiddenLine>
-                            </a:ext>
-                          </a:extLst>
-                        </wps:spPr>
-                        <wps:bodyPr rot="0" vert="horz" wrap="square" lIns="91440" tIns="45720" rIns="91440" bIns="45720" anchor="t" anchorCtr="0" upright="1">
-                          <a:noAutofit/>
-                        </wps:bodyPr>
-                      </wps:wsp>
-                    </wpg:wgp>
-                  </a:graphicData>
-                </a:graphic>
-                <wp14:sizeRelH relativeFrom="margin">
-                  <wp14:pctWidth>0</wp14:pctWidth>
-                </wp14:sizeRelH>
-                <wp14:sizeRelV relativeFrom="margin">
-                  <wp14:pctHeight>0</wp14:pctHeight>
-                </wp14:sizeRelV>
-              </wp:anchor>
-            </w:drawing>
-          </mc:Choice>
-          <mc:Fallback>
-            <w:pict>
-              <v:group id="Groupe 53" o:spid="_x0000_s1026" style="position:absolute;margin-left:0;margin-top:10in;width:43.2pt;height:43.2pt;z-index:251650048;mso-left-percent:770;mso-position-horizontal-relative:margin;mso-position-vertical-relative:bottom-margin-area;mso-left-percent:770;mso-width-relative:margin;mso-height-relative:margin" coordorigin="10653,14697" coordsize="864,864" o:gfxdata="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">
-                <v:oval id="Oval 54" o:spid="_x0000_s1027" style="position:absolute;left:10860;top:14898;width:297;height:303;flip:x;visibility:visible;mso-wrap-style:square;v-text-anchor:top" o:gfxdata="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" fillcolor="#fe8637" strokecolor="#fe8637" strokeweight="3pt">
-                  <v:stroke linestyle="thinThin"/>
-                  <v:shadow color="#1f2f3f" opacity=".5" offset=",3pt"/>
-                </v:oval>
-                <v:rect id="Rectangle 55" o:spid="_x0000_s1028" style="position:absolute;left:10653;top:14697;width:864;height:864;visibility:visible;mso-wrap-style:square;v-text-anchor:top" o:gfxdata="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" filled="f" stroked="f"/>
-                <w10:wrap anchorx="margin" anchory="margin"/>
-              </v:group>
-            </w:pict>
-          </mc:Fallback>
-        </mc:AlternateContent>
-      </w:r>
-      <w:r>
-        <w:rPr>
-          <w:noProof/>
-          <w:szCs w:val="52"/>
-        </w:rPr>
-        <mc:AlternateContent>
-          <mc:Choice Requires="wpg">
-            <w:drawing>
-              <wp:anchor distT="0" distB="0" distL="114300" distR="114300" simplePos="0" relativeHeight="251651072" behindDoc="0" locked="0" layoutInCell="1" allowOverlap="1" wp14:editId="6C90D76A">
-                <wp:simplePos x="0" y="0"/>
-                <mc:AlternateContent>
-                  <mc:Choice Requires="wp14">
-                    <wp:positionH relativeFrom="margin">
-                      <wp14:pctPosHOffset>77000</wp14:pctPosHOffset>
-                    </wp:positionH>
-                  </mc:Choice>
-                  <mc:Fallback>
-                    <wp:positionH relativeFrom="page">
-                      <wp:posOffset>5220970</wp:posOffset>
-                    </wp:positionH>
-                  </mc:Fallback>
-                </mc:AlternateContent>
-                <wp:positionV relativeFrom="bottomMargin">
-                  <wp:posOffset>9144000</wp:posOffset>
-                </wp:positionV>
-                <wp:extent cx="548640" cy="548640"/>
-                <wp:effectExtent l="3810" t="0" r="0" b="3810"/>
-                <wp:wrapNone/>
-                <wp:docPr id="50" name="Groupe 50"/>
-                <wp:cNvGraphicFramePr>
-                  <a:graphicFrameLocks xmlns:a="http://schemas.openxmlformats.org/drawingml/2006/main"/>
-                </wp:cNvGraphicFramePr>
-                <a:graphic xmlns:a="http://schemas.openxmlformats.org/drawingml/2006/main">
-                  <a:graphicData uri="http://schemas.microsoft.com/office/word/2010/wordprocessingGroup">
-                    <wpg:wgp>
-                      <wpg:cNvGrpSpPr>
-                        <a:grpSpLocks/>
-                      </wpg:cNvGrpSpPr>
-                      <wpg:grpSpPr bwMode="auto">
-                        <a:xfrm>
-                          <a:off x="0" y="0"/>
-                          <a:ext cx="548640" cy="548640"/>
-                          <a:chOff x="10653" y="14697"/>
-                          <a:chExt cx="864" cy="864"/>
-                        </a:xfrm>
-                      </wpg:grpSpPr>
-                      <wps:wsp>
-                        <wps:cNvPr id="51" name="Oval 51"/>
-                        <wps:cNvSpPr>
-                          <a:spLocks noChangeArrowheads="1"/>
-                        </wps:cNvSpPr>
-                        <wps:spPr bwMode="auto">
-                          <a:xfrm flipH="1">
-                            <a:off x="10860" y="14898"/>
-                            <a:ext cx="297" cy="303"/>
-                          </a:xfrm>
-                          <a:prstGeom prst="ellipse">
-                            <a:avLst/>
-                          </a:prstGeom>
-                          <a:solidFill>
-                            <a:srgbClr val="FE8637"/>
-                          </a:solidFill>
-                          <a:ln w="38100" cmpd="dbl">
-                            <a:solidFill>
-                              <a:srgbClr val="FE8637"/>
-                            </a:solidFill>
-                            <a:round/>
-                            <a:headEnd/>
-                            <a:tailEnd/>
-                          </a:ln>
-                          <a:effectLst/>
-                          <a:extLst>
-                            <a:ext uri="{AF507438-7753-43E0-B8FC-AC1667EBCBE1}">
-                              <a14:hiddenEffects xmlns:a14="http://schemas.microsoft.com/office/drawing/2010/main">
-                                <a:effectLst>
-                                  <a:outerShdw dist="45791" dir="3378596" algn="ctr" rotWithShape="0">
-                                    <a:srgbClr val="1F2F3F">
-                                      <a:alpha val="50000"/>
-                                    </a:srgbClr>
-                                  </a:outerShdw>
-                                </a:effectLst>
-                              </a14:hiddenEffects>
-                            </a:ext>
-                          </a:extLst>
-                        </wps:spPr>
-                        <wps:bodyPr rot="0" vert="horz" wrap="square" lIns="91440" tIns="45720" rIns="91440" bIns="45720" anchor="t" anchorCtr="0" upright="1">
-                          <a:noAutofit/>
-                        </wps:bodyPr>
-                      </wps:wsp>
-                      <wps:wsp>
-                        <wps:cNvPr id="52" name="Rectangle 52"/>
-                        <wps:cNvSpPr>
-                          <a:spLocks noChangeArrowheads="1"/>
-                        </wps:cNvSpPr>
-                        <wps:spPr bwMode="auto">
-                          <a:xfrm>
-                            <a:off x="10653" y="14697"/>
-                            <a:ext cx="864" cy="864"/>
-                          </a:xfrm>
-                          <a:prstGeom prst="rect">
-                            <a:avLst/>
-                          </a:prstGeom>
-                          <a:noFill/>
-                          <a:ln>
-                            <a:noFill/>
-                          </a:ln>
-                          <a:extLst>
-                            <a:ext uri="{909E8E84-426E-40DD-AFC4-6F175D3DCCD1}">
-                              <a14:hiddenFill xmlns:a14="http://schemas.microsoft.com/office/drawing/2010/main">
-                                <a:solidFill>
-                                  <a:srgbClr val="FFFFFF"/>
-                                </a:solidFill>
-                              </a14:hiddenFill>
-                            </a:ext>
-                            <a:ext uri="{91240B29-F687-4F45-9708-019B960494DF}">
-                              <a14:hiddenLine xmlns:a14="http://schemas.microsoft.com/office/drawing/2010/main" w="9525">
-                                <a:solidFill>
-                                  <a:srgbClr val="000000"/>
-                                </a:solidFill>
-                                <a:miter lim="800000"/>
-                                <a:headEnd/>
-                                <a:tailEnd/>
-                              </a14:hiddenLine>
-                            </a:ext>
-                          </a:extLst>
-                        </wps:spPr>
-                        <wps:bodyPr rot="0" vert="horz" wrap="square" lIns="91440" tIns="45720" rIns="91440" bIns="45720" anchor="t" anchorCtr="0" upright="1">
-                          <a:noAutofit/>
-                        </wps:bodyPr>
-                      </wps:wsp>
-                    </wpg:wgp>
-                  </a:graphicData>
-                </a:graphic>
-                <wp14:sizeRelH relativeFrom="margin">
-                  <wp14:pctWidth>0</wp14:pctWidth>
-                </wp14:sizeRelH>
-                <wp14:sizeRelV relativeFrom="margin">
-                  <wp14:pctHeight>0</wp14:pctHeight>
-                </wp14:sizeRelV>
-              </wp:anchor>
-            </w:drawing>
-          </mc:Choice>
-          <mc:Fallback>
-            <w:pict>
-              <v:group id="Groupe 50" o:spid="_x0000_s1026" style="position:absolute;margin-left:0;margin-top:10in;width:43.2pt;height:43.2pt;z-index:251651072;mso-left-percent:770;mso-position-horizontal-relative:margin;mso-position-vertical-relative:bottom-margin-area;mso-left-percent:770;mso-width-relative:margin;mso-height-relative:margin" coordorigin="10653,14697" coordsize="864,864" o:gfxdata="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">
-                <v:oval id="Oval 51" o:spid="_x0000_s1027" style="position:absolute;left:10860;top:14898;width:297;height:303;flip:x;visibility:visible;mso-wrap-style:square;v-text-anchor:top" o:gfxdata="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" fillcolor="#fe8637" strokecolor="#fe8637" strokeweight="3pt">
-                  <v:stroke linestyle="thinThin"/>
-                  <v:shadow color="#1f2f3f" opacity=".5" offset=",3pt"/>
-                </v:oval>
-                <v:rect id="Rectangle 52" o:spid="_x0000_s1028" style="position:absolute;left:10653;top:14697;width:864;height:864;visibility:visible;mso-wrap-style:square;v-text-anchor:top" o:gfxdata="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" filled="f" stroked="f"/>
-                <w10:wrap anchorx="margin" anchory="margin"/>
-              </v:group>
-            </w:pict>
-          </mc:Fallback>
-        </mc:AlternateContent>
-      </w:r>
-      <w:r>
-        <w:rPr>
-          <w:noProof/>
-          <w:szCs w:val="52"/>
-        </w:rPr>
-        <mc:AlternateContent>
-          <mc:Choice Requires="wpg">
-            <w:drawing>
-              <wp:anchor distT="0" distB="0" distL="114300" distR="114300" simplePos="0" relativeHeight="251652096" behindDoc="0" locked="0" layoutInCell="1" allowOverlap="1" wp14:editId="0BA4F52C">
-                <wp:simplePos x="0" y="0"/>
-                <mc:AlternateContent>
-                  <mc:Choice Requires="wp14">
-                    <wp:positionH relativeFrom="margin">
-                      <wp14:pctPosHOffset>77000</wp14:pctPosHOffset>
-                    </wp:positionH>
-                  </mc:Choice>
-                  <mc:Fallback>
-                    <wp:positionH relativeFrom="page">
-                      <wp:posOffset>5220970</wp:posOffset>
-                    </wp:positionH>
-                  </mc:Fallback>
-                </mc:AlternateContent>
-                <wp:positionV relativeFrom="bottomMargin">
-                  <wp:posOffset>9144000</wp:posOffset>
-                </wp:positionV>
-                <wp:extent cx="548640" cy="548640"/>
-                <wp:effectExtent l="3810" t="0" r="0" b="3810"/>
-                <wp:wrapNone/>
-                <wp:docPr id="47" name="Groupe 47"/>
-                <wp:cNvGraphicFramePr>
-                  <a:graphicFrameLocks xmlns:a="http://schemas.openxmlformats.org/drawingml/2006/main"/>
-                </wp:cNvGraphicFramePr>
-                <a:graphic xmlns:a="http://schemas.openxmlformats.org/drawingml/2006/main">
-                  <a:graphicData uri="http://schemas.microsoft.com/office/word/2010/wordprocessingGroup">
-                    <wpg:wgp>
-                      <wpg:cNvGrpSpPr>
-                        <a:grpSpLocks/>
-                      </wpg:cNvGrpSpPr>
-                      <wpg:grpSpPr bwMode="auto">
-                        <a:xfrm>
-                          <a:off x="0" y="0"/>
-                          <a:ext cx="548640" cy="548640"/>
-                          <a:chOff x="10653" y="14697"/>
-                          <a:chExt cx="864" cy="864"/>
-                        </a:xfrm>
-                      </wpg:grpSpPr>
-                      <wps:wsp>
-                        <wps:cNvPr id="48" name="Oval 48"/>
-                        <wps:cNvSpPr>
-                          <a:spLocks noChangeArrowheads="1"/>
-                        </wps:cNvSpPr>
-                        <wps:spPr bwMode="auto">
-                          <a:xfrm flipH="1">
-                            <a:off x="10860" y="14898"/>
-                            <a:ext cx="297" cy="303"/>
-                          </a:xfrm>
-                          <a:prstGeom prst="ellipse">
-                            <a:avLst/>
-                          </a:prstGeom>
-                          <a:solidFill>
-                            <a:srgbClr val="FE8637"/>
-                          </a:solidFill>
-                          <a:ln w="38100" cmpd="dbl">
-                            <a:solidFill>
-                              <a:srgbClr val="FE8637"/>
-                            </a:solidFill>
-                            <a:round/>
-                            <a:headEnd/>
-                            <a:tailEnd/>
-                          </a:ln>
-                          <a:effectLst/>
-                          <a:extLst>
-                            <a:ext uri="{AF507438-7753-43E0-B8FC-AC1667EBCBE1}">
-                              <a14:hiddenEffects xmlns:a14="http://schemas.microsoft.com/office/drawing/2010/main">
-                                <a:effectLst>
-                                  <a:outerShdw dist="45791" dir="3378596" algn="ctr" rotWithShape="0">
-                                    <a:srgbClr val="1F2F3F">
-                                      <a:alpha val="50000"/>
-                                    </a:srgbClr>
-                                  </a:outerShdw>
-                                </a:effectLst>
-                              </a14:hiddenEffects>
-                            </a:ext>
-                          </a:extLst>
-                        </wps:spPr>
-                        <wps:bodyPr rot="0" vert="horz" wrap="square" lIns="91440" tIns="45720" rIns="91440" bIns="45720" anchor="t" anchorCtr="0" upright="1">
-                          <a:noAutofit/>
-                        </wps:bodyPr>
-                      </wps:wsp>
-                      <wps:wsp>
-                        <wps:cNvPr id="49" name="Rectangle 49"/>
-                        <wps:cNvSpPr>
-                          <a:spLocks noChangeArrowheads="1"/>
-                        </wps:cNvSpPr>
-                        <wps:spPr bwMode="auto">
-                          <a:xfrm>
-                            <a:off x="10653" y="14697"/>
-                            <a:ext cx="864" cy="864"/>
-                          </a:xfrm>
-                          <a:prstGeom prst="rect">
-                            <a:avLst/>
-                          </a:prstGeom>
-                          <a:noFill/>
-                          <a:ln>
-                            <a:noFill/>
-                          </a:ln>
-                          <a:extLst>
-                            <a:ext uri="{909E8E84-426E-40DD-AFC4-6F175D3DCCD1}">
-                              <a14:hiddenFill xmlns:a14="http://schemas.microsoft.com/office/drawing/2010/main">
-                                <a:solidFill>
-                                  <a:srgbClr val="FFFFFF"/>
-                                </a:solidFill>
-                              </a14:hiddenFill>
-                            </a:ext>
-                            <a:ext uri="{91240B29-F687-4F45-9708-019B960494DF}">
-                              <a14:hiddenLine xmlns:a14="http://schemas.microsoft.com/office/drawing/2010/main" w="9525">
-                                <a:solidFill>
-                                  <a:srgbClr val="000000"/>
-                                </a:solidFill>
-                                <a:miter lim="800000"/>
-                                <a:headEnd/>
-                                <a:tailEnd/>
-                              </a14:hiddenLine>
-                            </a:ext>
-                          </a:extLst>
-                        </wps:spPr>
-                        <wps:bodyPr rot="0" vert="horz" wrap="square" lIns="91440" tIns="45720" rIns="91440" bIns="45720" anchor="t" anchorCtr="0" upright="1">
-                          <a:noAutofit/>
-                        </wps:bodyPr>
-                      </wps:wsp>
-                    </wpg:wgp>
-                  </a:graphicData>
-                </a:graphic>
-                <wp14:sizeRelH relativeFrom="margin">
-                  <wp14:pctWidth>0</wp14:pctWidth>
-                </wp14:sizeRelH>
-                <wp14:sizeRelV relativeFrom="margin">
-                  <wp14:pctHeight>0</wp14:pctHeight>
-                </wp14:sizeRelV>
-              </wp:anchor>
-            </w:drawing>
-          </mc:Choice>
-          <mc:Fallback>
-            <w:pict>
-              <v:group id="Groupe 47" o:spid="_x0000_s1026" style="position:absolute;margin-left:0;margin-top:10in;width:43.2pt;height:43.2pt;z-index:251652096;mso-left-percent:770;mso-position-horizontal-relative:margin;mso-position-vertical-relative:bottom-margin-area;mso-left-percent:770;mso-width-relative:margin;mso-height-relative:margin" coordorigin="10653,14697" coordsize="864,864" o:gfxdata="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">
-                <v:oval id="Oval 48" o:spid="_x0000_s1027" style="position:absolute;left:10860;top:14898;width:297;height:303;flip:x;visibility:visible;mso-wrap-style:square;v-text-anchor:top" o:gfxdata="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" fillcolor="#fe8637" strokecolor="#fe8637" strokeweight="3pt">
-                  <v:stroke linestyle="thinThin"/>
-                  <v:shadow color="#1f2f3f" opacity=".5" offset=",3pt"/>
-                </v:oval>
-                <v:rect id="Rectangle 49" o:spid="_x0000_s1028" style="position:absolute;left:10653;top:14697;width:864;height:864;visibility:visible;mso-wrap-style:square;v-text-anchor:top" o:gfxdata="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" filled="f" stroked="f"/>
-                <w10:wrap anchorx="margin" anchory="margin"/>
-              </v:group>
-            </w:pict>
-          </mc:Fallback>
-        </mc:AlternateContent>
-      </w:r>
-      <w:r>
-        <w:rPr>
-          <w:noProof/>
-          <w:szCs w:val="52"/>
-        </w:rPr>
-        <mc:AlternateContent>
-          <mc:Choice Requires="wpg">
-            <w:drawing>
-              <wp:anchor distT="0" distB="0" distL="114300" distR="114300" simplePos="0" relativeHeight="251653120" behindDoc="0" locked="0" layoutInCell="1" allowOverlap="1" wp14:editId="525E4F9B">
-                <wp:simplePos x="0" y="0"/>
-                <mc:AlternateContent>
-                  <mc:Choice Requires="wp14">
-                    <wp:positionH relativeFrom="margin">
-                      <wp14:pctPosHOffset>77000</wp14:pctPosHOffset>
-                    </wp:positionH>
-                  </mc:Choice>
-                  <mc:Fallback>
-                    <wp:positionH relativeFrom="page">
-                      <wp:posOffset>5220970</wp:posOffset>
-                    </wp:positionH>
-                  </mc:Fallback>
-                </mc:AlternateContent>
-                <wp:positionV relativeFrom="bottomMargin">
-                  <wp:posOffset>9144000</wp:posOffset>
-                </wp:positionV>
-                <wp:extent cx="548640" cy="548640"/>
-                <wp:effectExtent l="3810" t="0" r="0" b="3810"/>
-                <wp:wrapNone/>
-                <wp:docPr id="44" name="Groupe 44"/>
-                <wp:cNvGraphicFramePr>
-                  <a:graphicFrameLocks xmlns:a="http://schemas.openxmlformats.org/drawingml/2006/main"/>
-                </wp:cNvGraphicFramePr>
-                <a:graphic xmlns:a="http://schemas.openxmlformats.org/drawingml/2006/main">
-                  <a:graphicData uri="http://schemas.microsoft.com/office/word/2010/wordprocessingGroup">
-                    <wpg:wgp>
-                      <wpg:cNvGrpSpPr>
-                        <a:grpSpLocks/>
-                      </wpg:cNvGrpSpPr>
-                      <wpg:grpSpPr bwMode="auto">
-                        <a:xfrm>
-                          <a:off x="0" y="0"/>
-                          <a:ext cx="548640" cy="548640"/>
-                          <a:chOff x="10653" y="14697"/>
-                          <a:chExt cx="864" cy="864"/>
-                        </a:xfrm>
-                      </wpg:grpSpPr>
-                      <wps:wsp>
-                        <wps:cNvPr id="45" name="Oval 45"/>
-                        <wps:cNvSpPr>
-                          <a:spLocks noChangeArrowheads="1"/>
-                        </wps:cNvSpPr>
-                        <wps:spPr bwMode="auto">
-                          <a:xfrm flipH="1">
-                            <a:off x="10860" y="14898"/>
-                            <a:ext cx="297" cy="303"/>
-                          </a:xfrm>
-                          <a:prstGeom prst="ellipse">
-                            <a:avLst/>
-                          </a:prstGeom>
-                          <a:solidFill>
-                            <a:srgbClr val="FE8637"/>
-                          </a:solidFill>
-                          <a:ln w="38100" cmpd="dbl">
-                            <a:solidFill>
-                              <a:srgbClr val="FE8637"/>
-                            </a:solidFill>
-                            <a:round/>
-                            <a:headEnd/>
-                            <a:tailEnd/>
-                          </a:ln>
-                          <a:effectLst/>
-                          <a:extLst>
-                            <a:ext uri="{AF507438-7753-43E0-B8FC-AC1667EBCBE1}">
-                              <a14:hiddenEffects xmlns:a14="http://schemas.microsoft.com/office/drawing/2010/main">
-                                <a:effectLst>
-                                  <a:outerShdw dist="45791" dir="3378596" algn="ctr" rotWithShape="0">
-                                    <a:srgbClr val="1F2F3F">
-                                      <a:alpha val="50000"/>
-                                    </a:srgbClr>
-                                  </a:outerShdw>
-                                </a:effectLst>
-                              </a14:hiddenEffects>
-                            </a:ext>
-                          </a:extLst>
-                        </wps:spPr>
-                        <wps:bodyPr rot="0" vert="horz" wrap="square" lIns="91440" tIns="45720" rIns="91440" bIns="45720" anchor="t" anchorCtr="0" upright="1">
-                          <a:noAutofit/>
-                        </wps:bodyPr>
-                      </wps:wsp>
-                      <wps:wsp>
-                        <wps:cNvPr id="46" name="Rectangle 46"/>
-                        <wps:cNvSpPr>
-                          <a:spLocks noChangeArrowheads="1"/>
-                        </wps:cNvSpPr>
-                        <wps:spPr bwMode="auto">
-                          <a:xfrm>
-                            <a:off x="10653" y="14697"/>
-                            <a:ext cx="864" cy="864"/>
-                          </a:xfrm>
-                          <a:prstGeom prst="rect">
-                            <a:avLst/>
-                          </a:prstGeom>
-                          <a:noFill/>
-                          <a:ln>
-                            <a:noFill/>
-                          </a:ln>
-                          <a:extLst>
-                            <a:ext uri="{909E8E84-426E-40DD-AFC4-6F175D3DCCD1}">
-                              <a14:hiddenFill xmlns:a14="http://schemas.microsoft.com/office/drawing/2010/main">
-                                <a:solidFill>
-                                  <a:srgbClr val="FFFFFF"/>
-                                </a:solidFill>
-                              </a14:hiddenFill>
-                            </a:ext>
-                            <a:ext uri="{91240B29-F687-4F45-9708-019B960494DF}">
-                              <a14:hiddenLine xmlns:a14="http://schemas.microsoft.com/office/drawing/2010/main" w="9525">
-                                <a:solidFill>
-                                  <a:srgbClr val="000000"/>
-                                </a:solidFill>
-                                <a:miter lim="800000"/>
-                                <a:headEnd/>
-                                <a:tailEnd/>
-                              </a14:hiddenLine>
-                            </a:ext>
-                          </a:extLst>
-                        </wps:spPr>
-                        <wps:bodyPr rot="0" vert="horz" wrap="square" lIns="91440" tIns="45720" rIns="91440" bIns="45720" anchor="t" anchorCtr="0" upright="1">
-                          <a:noAutofit/>
-                        </wps:bodyPr>
-                      </wps:wsp>
-                    </wpg:wgp>
-                  </a:graphicData>
-                </a:graphic>
-                <wp14:sizeRelH relativeFrom="margin">
-                  <wp14:pctWidth>0</wp14:pctWidth>
-                </wp14:sizeRelH>
-                <wp14:sizeRelV relativeFrom="margin">
-                  <wp14:pctHeight>0</wp14:pctHeight>
-                </wp14:sizeRelV>
-              </wp:anchor>
-            </w:drawing>
-          </mc:Choice>
-          <mc:Fallback>
-            <w:pict>
-              <v:group id="Groupe 44" o:spid="_x0000_s1026" style="position:absolute;margin-left:0;margin-top:10in;width:43.2pt;height:43.2pt;z-index:251653120;mso-left-percent:770;mso-position-horizontal-relative:margin;mso-position-vertical-relative:bottom-margin-area;mso-left-percent:770;mso-width-relative:margin;mso-height-relative:margin" coordorigin="10653,14697" coordsize="864,864" o:gfxdata="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">
-                <v:oval id="Oval 45" o:spid="_x0000_s1027" style="position:absolute;left:10860;top:14898;width:297;height:303;flip:x;visibility:visible;mso-wrap-style:square;v-text-anchor:top" o:gfxdata="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" fillcolor="#fe8637" strokecolor="#fe8637" strokeweight="3pt">
-                  <v:stroke linestyle="thinThin"/>
-                  <v:shadow color="#1f2f3f" opacity=".5" offset=",3pt"/>
-                </v:oval>
-                <v:rect id="Rectangle 46" o:spid="_x0000_s1028" style="position:absolute;left:10653;top:14697;width:864;height:864;visibility:visible;mso-wrap-style:square;v-text-anchor:top" o:gfxdata="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" filled="f" stroked="f"/>
-                <w10:wrap anchorx="margin" anchory="margin"/>
-              </v:group>
-            </w:pict>
-          </mc:Fallback>
-        </mc:AlternateContent>
-      </w:r>
-      <w:r>
-        <w:rPr>
-          <w:noProof/>
-          <w:szCs w:val="52"/>
-        </w:rPr>
-        <mc:AlternateContent>
-          <mc:Choice Requires="wpg">
-            <w:drawing>
-              <wp:anchor distT="0" distB="0" distL="114300" distR="114300" simplePos="0" relativeHeight="251654144" behindDoc="0" locked="0" layoutInCell="1" allowOverlap="1" wp14:editId="0720D71C">
-                <wp:simplePos x="0" y="0"/>
-                <mc:AlternateContent>
-                  <mc:Choice Requires="wp14">
-                    <wp:positionH relativeFrom="margin">
-                      <wp14:pctPosHOffset>77000</wp14:pctPosHOffset>
-                    </wp:positionH>
-                  </mc:Choice>
-                  <mc:Fallback>
-                    <wp:positionH relativeFrom="page">
-                      <wp:posOffset>5220970</wp:posOffset>
-                    </wp:positionH>
-                  </mc:Fallback>
-                </mc:AlternateContent>
-                <wp:positionV relativeFrom="bottomMargin">
-                  <wp:posOffset>9144000</wp:posOffset>
-                </wp:positionV>
-                <wp:extent cx="548640" cy="548640"/>
-                <wp:effectExtent l="3810" t="0" r="0" b="3810"/>
-                <wp:wrapNone/>
-                <wp:docPr id="41" name="Groupe 41"/>
-                <wp:cNvGraphicFramePr>
-                  <a:graphicFrameLocks xmlns:a="http://schemas.openxmlformats.org/drawingml/2006/main"/>
-                </wp:cNvGraphicFramePr>
-                <a:graphic xmlns:a="http://schemas.openxmlformats.org/drawingml/2006/main">
-                  <a:graphicData uri="http://schemas.microsoft.com/office/word/2010/wordprocessingGroup">
-                    <wpg:wgp>
-                      <wpg:cNvGrpSpPr>
-                        <a:grpSpLocks/>
-                      </wpg:cNvGrpSpPr>
-                      <wpg:grpSpPr bwMode="auto">
-                        <a:xfrm>
-                          <a:off x="0" y="0"/>
-                          <a:ext cx="548640" cy="548640"/>
-                          <a:chOff x="10653" y="14697"/>
-                          <a:chExt cx="864" cy="864"/>
-                        </a:xfrm>
-                      </wpg:grpSpPr>
-                      <wps:wsp>
-                        <wps:cNvPr id="42" name="Oval 42"/>
-                        <wps:cNvSpPr>
-                          <a:spLocks noChangeArrowheads="1"/>
-                        </wps:cNvSpPr>
-                        <wps:spPr bwMode="auto">
-                          <a:xfrm flipH="1">
-                            <a:off x="10860" y="14898"/>
-                            <a:ext cx="297" cy="303"/>
-                          </a:xfrm>
-                          <a:prstGeom prst="ellipse">
-                            <a:avLst/>
-                          </a:prstGeom>
-                          <a:solidFill>
-                            <a:srgbClr val="FE8637"/>
-                          </a:solidFill>
-                          <a:ln w="38100" cmpd="dbl">
-                            <a:solidFill>
-                              <a:srgbClr val="FE8637"/>
-                            </a:solidFill>
-                            <a:round/>
-                            <a:headEnd/>
-                            <a:tailEnd/>
-                          </a:ln>
-                          <a:effectLst/>
-                          <a:extLst>
-                            <a:ext uri="{AF507438-7753-43E0-B8FC-AC1667EBCBE1}">
-                              <a14:hiddenEffects xmlns:a14="http://schemas.microsoft.com/office/drawing/2010/main">
-                                <a:effectLst>
-                                  <a:outerShdw dist="45791" dir="3378596" algn="ctr" rotWithShape="0">
-                                    <a:srgbClr val="1F2F3F">
-                                      <a:alpha val="50000"/>
-                                    </a:srgbClr>
-                                  </a:outerShdw>
-                                </a:effectLst>
-                              </a14:hiddenEffects>
-                            </a:ext>
-                          </a:extLst>
-                        </wps:spPr>
-                        <wps:bodyPr rot="0" vert="horz" wrap="square" lIns="91440" tIns="45720" rIns="91440" bIns="45720" anchor="t" anchorCtr="0" upright="1">
-                          <a:noAutofit/>
-                        </wps:bodyPr>
-                      </wps:wsp>
-                      <wps:wsp>
-                        <wps:cNvPr id="43" name="Rectangle 43"/>
-                        <wps:cNvSpPr>
-                          <a:spLocks noChangeArrowheads="1"/>
-                        </wps:cNvSpPr>
-                        <wps:spPr bwMode="auto">
-                          <a:xfrm>
-                            <a:off x="10653" y="14697"/>
-                            <a:ext cx="864" cy="864"/>
-                          </a:xfrm>
-                          <a:prstGeom prst="rect">
-                            <a:avLst/>
-                          </a:prstGeom>
-                          <a:noFill/>
-                          <a:ln>
-                            <a:noFill/>
-                          </a:ln>
-                          <a:extLst>
-                            <a:ext uri="{909E8E84-426E-40DD-AFC4-6F175D3DCCD1}">
-                              <a14:hiddenFill xmlns:a14="http://schemas.microsoft.com/office/drawing/2010/main">
-                                <a:solidFill>
-                                  <a:srgbClr val="FFFFFF"/>
-                                </a:solidFill>
-                              </a14:hiddenFill>
-                            </a:ext>
-                            <a:ext uri="{91240B29-F687-4F45-9708-019B960494DF}">
-                              <a14:hiddenLine xmlns:a14="http://schemas.microsoft.com/office/drawing/2010/main" w="9525">
-                                <a:solidFill>
-                                  <a:srgbClr val="000000"/>
-                                </a:solidFill>
-                                <a:miter lim="800000"/>
-                                <a:headEnd/>
-                                <a:tailEnd/>
-                              </a14:hiddenLine>
-                            </a:ext>
-                          </a:extLst>
-                        </wps:spPr>
-                        <wps:bodyPr rot="0" vert="horz" wrap="square" lIns="91440" tIns="45720" rIns="91440" bIns="45720" anchor="t" anchorCtr="0" upright="1">
-                          <a:noAutofit/>
-                        </wps:bodyPr>
-                      </wps:wsp>
-                    </wpg:wgp>
-                  </a:graphicData>
-                </a:graphic>
-                <wp14:sizeRelH relativeFrom="margin">
-                  <wp14:pctWidth>0</wp14:pctWidth>
-                </wp14:sizeRelH>
-                <wp14:sizeRelV relativeFrom="margin">
-                  <wp14:pctHeight>0</wp14:pctHeight>
-                </wp14:sizeRelV>
-              </wp:anchor>
-            </w:drawing>
-          </mc:Choice>
-          <mc:Fallback>
-            <w:pict>
-              <v:group id="Groupe 41" o:spid="_x0000_s1026" style="position:absolute;margin-left:0;margin-top:10in;width:43.2pt;height:43.2pt;z-index:251654144;mso-left-percent:770;mso-position-horizontal-relative:margin;mso-position-vertical-relative:bottom-margin-area;mso-left-percent:770;mso-width-relative:margin;mso-height-relative:margin" coordorigin="10653,14697" coordsize="864,864" o:gfxdata="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">
-                <v:oval id="Oval 42" o:spid="_x0000_s1027" style="position:absolute;left:10860;top:14898;width:297;height:303;flip:x;visibility:visible;mso-wrap-style:square;v-text-anchor:top" o:gfxdata="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" fillcolor="#fe8637" strokecolor="#fe8637" strokeweight="3pt">
-                  <v:stroke linestyle="thinThin"/>
-                  <v:shadow color="#1f2f3f" opacity=".5" offset=",3pt"/>
-                </v:oval>
-                <v:rect id="Rectangle 43" o:spid="_x0000_s1028" style="position:absolute;left:10653;top:14697;width:864;height:864;visibility:visible;mso-wrap-style:square;v-text-anchor:top" o:gfxdata="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" filled="f" stroked="f"/>
-                <w10:wrap anchorx="margin" anchory="margin"/>
-              </v:group>
-            </w:pict>
-          </mc:Fallback>
-        </mc:AlternateContent>
-      </w:r>
-      <w:r>
-        <w:rPr>
-          <w:noProof/>
-          <w:szCs w:val="52"/>
-        </w:rPr>
-        <mc:AlternateContent>
-          <mc:Choice Requires="wpg">
-            <w:drawing>
-              <wp:anchor distT="0" distB="0" distL="114300" distR="114300" simplePos="0" relativeHeight="251655168" behindDoc="0" locked="0" layoutInCell="1" allowOverlap="1" wp14:editId="11E912EF">
-                <wp:simplePos x="0" y="0"/>
-                <mc:AlternateContent>
-                  <mc:Choice Requires="wp14">
-                    <wp:positionH relativeFrom="margin">
-                      <wp14:pctPosHOffset>77000</wp14:pctPosHOffset>
-                    </wp:positionH>
-                  </mc:Choice>
-                  <mc:Fallback>
-                    <wp:positionH relativeFrom="page">
-                      <wp:posOffset>5220970</wp:posOffset>
-                    </wp:positionH>
-                  </mc:Fallback>
-                </mc:AlternateContent>
-                <wp:positionV relativeFrom="bottomMargin">
-                  <wp:posOffset>9144000</wp:posOffset>
-                </wp:positionV>
-                <wp:extent cx="548640" cy="548640"/>
-                <wp:effectExtent l="3810" t="0" r="0" b="3810"/>
-                <wp:wrapNone/>
-                <wp:docPr id="38" name="Groupe 38"/>
-                <wp:cNvGraphicFramePr>
-                  <a:graphicFrameLocks xmlns:a="http://schemas.openxmlformats.org/drawingml/2006/main"/>
-                </wp:cNvGraphicFramePr>
-                <a:graphic xmlns:a="http://schemas.openxmlformats.org/drawingml/2006/main">
-                  <a:graphicData uri="http://schemas.microsoft.com/office/word/2010/wordprocessingGroup">
-                    <wpg:wgp>
-                      <wpg:cNvGrpSpPr>
-                        <a:grpSpLocks/>
-                      </wpg:cNvGrpSpPr>
-                      <wpg:grpSpPr bwMode="auto">
-                        <a:xfrm>
-                          <a:off x="0" y="0"/>
-                          <a:ext cx="548640" cy="548640"/>
-                          <a:chOff x="10653" y="14697"/>
-                          <a:chExt cx="864" cy="864"/>
-                        </a:xfrm>
-                      </wpg:grpSpPr>
-                      <wps:wsp>
-                        <wps:cNvPr id="39" name="Oval 39"/>
-                        <wps:cNvSpPr>
-                          <a:spLocks noChangeArrowheads="1"/>
-                        </wps:cNvSpPr>
-                        <wps:spPr bwMode="auto">
-                          <a:xfrm flipH="1">
-                            <a:off x="10860" y="14898"/>
-                            <a:ext cx="297" cy="303"/>
-                          </a:xfrm>
-                          <a:prstGeom prst="ellipse">
-                            <a:avLst/>
-                          </a:prstGeom>
-                          <a:solidFill>
-                            <a:srgbClr val="FE8637"/>
-                          </a:solidFill>
-                          <a:ln w="38100" cmpd="dbl">
-                            <a:solidFill>
-                              <a:srgbClr val="FE8637"/>
-                            </a:solidFill>
-                            <a:round/>
-                            <a:headEnd/>
-                            <a:tailEnd/>
-                          </a:ln>
-                          <a:effectLst/>
-                          <a:extLst>
-                            <a:ext uri="{AF507438-7753-43E0-B8FC-AC1667EBCBE1}">
-                              <a14:hiddenEffects xmlns:a14="http://schemas.microsoft.com/office/drawing/2010/main">
-                                <a:effectLst>
-                                  <a:outerShdw dist="45791" dir="3378596" algn="ctr" rotWithShape="0">
-                                    <a:srgbClr val="1F2F3F">
-                                      <a:alpha val="50000"/>
-                                    </a:srgbClr>
-                                  </a:outerShdw>
-                                </a:effectLst>
-                              </a14:hiddenEffects>
-                            </a:ext>
-                          </a:extLst>
-                        </wps:spPr>
-                        <wps:bodyPr rot="0" vert="horz" wrap="square" lIns="91440" tIns="45720" rIns="91440" bIns="45720" anchor="t" anchorCtr="0" upright="1">
-                          <a:noAutofit/>
-                        </wps:bodyPr>
-                      </wps:wsp>
-                      <wps:wsp>
-                        <wps:cNvPr id="40" name="Rectangle 40"/>
-                        <wps:cNvSpPr>
-                          <a:spLocks noChangeArrowheads="1"/>
-                        </wps:cNvSpPr>
-                        <wps:spPr bwMode="auto">
-                          <a:xfrm>
-                            <a:off x="10653" y="14697"/>
-                            <a:ext cx="864" cy="864"/>
-                          </a:xfrm>
-                          <a:prstGeom prst="rect">
-                            <a:avLst/>
-                          </a:prstGeom>
-                          <a:noFill/>
-                          <a:ln>
-                            <a:noFill/>
-                          </a:ln>
-                          <a:extLst>
-                            <a:ext uri="{909E8E84-426E-40DD-AFC4-6F175D3DCCD1}">
-                              <a14:hiddenFill xmlns:a14="http://schemas.microsoft.com/office/drawing/2010/main">
-                                <a:solidFill>
-                                  <a:srgbClr val="FFFFFF"/>
-                                </a:solidFill>
-                              </a14:hiddenFill>
-                            </a:ext>
-                            <a:ext uri="{91240B29-F687-4F45-9708-019B960494DF}">
-                              <a14:hiddenLine xmlns:a14="http://schemas.microsoft.com/office/drawing/2010/main" w="9525">
-                                <a:solidFill>
-                                  <a:srgbClr val="000000"/>
-                                </a:solidFill>
-                                <a:miter lim="800000"/>
-                                <a:headEnd/>
-                                <a:tailEnd/>
-                              </a14:hiddenLine>
-                            </a:ext>
-                          </a:extLst>
-                        </wps:spPr>
-                        <wps:bodyPr rot="0" vert="horz" wrap="square" lIns="91440" tIns="45720" rIns="91440" bIns="45720" anchor="t" anchorCtr="0" upright="1">
-                          <a:noAutofit/>
-                        </wps:bodyPr>
-                      </wps:wsp>
-                    </wpg:wgp>
-                  </a:graphicData>
-                </a:graphic>
-                <wp14:sizeRelH relativeFrom="margin">
-                  <wp14:pctWidth>0</wp14:pctWidth>
-                </wp14:sizeRelH>
-                <wp14:sizeRelV relativeFrom="margin">
-                  <wp14:pctHeight>0</wp14:pctHeight>
-                </wp14:sizeRelV>
-              </wp:anchor>
-            </w:drawing>
-          </mc:Choice>
-          <mc:Fallback>
-            <w:pict>
-              <v:group id="Groupe 38" o:spid="_x0000_s1026" style="position:absolute;margin-left:0;margin-top:10in;width:43.2pt;height:43.2pt;z-index:251655168;mso-left-percent:770;mso-position-horizontal-relative:margin;mso-position-vertical-relative:bottom-margin-area;mso-left-percent:770;mso-width-relative:margin;mso-height-relative:margin" coordorigin="10653,14697" coordsize="864,864" o:gfxdata="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">
-                <v:oval id="Oval 39" o:spid="_x0000_s1027" style="position:absolute;left:10860;top:14898;width:297;height:303;flip:x;visibility:visible;mso-wrap-style:square;v-text-anchor:top" o:gfxdata="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" fillcolor="#fe8637" strokecolor="#fe8637" strokeweight="3pt">
-                  <v:stroke linestyle="thinThin"/>
-                  <v:shadow color="#1f2f3f" opacity=".5" offset=",3pt"/>
-                </v:oval>
-                <v:rect id="Rectangle 40" o:spid="_x0000_s1028" style="position:absolute;left:10653;top:14697;width:864;height:864;visibility:visible;mso-wrap-style:square;v-text-anchor:top" o:gfxdata="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" filled="f" stroked="f"/>
-                <w10:wrap anchorx="margin" anchory="margin"/>
-              </v:group>
-            </w:pict>
-          </mc:Fallback>
-        </mc:AlternateContent>
-      </w:r>
-      <w:r>
-        <w:rPr>
-          <w:noProof/>
-          <w:szCs w:val="52"/>
-        </w:rPr>
-        <mc:AlternateContent>
-          <mc:Choice Requires="wpg">
-            <w:drawing>
-              <wp:anchor distT="0" distB="0" distL="114300" distR="114300" simplePos="0" relativeHeight="251656192" behindDoc="0" locked="0" layoutInCell="1" allowOverlap="1" wp14:editId="3588126C">
-                <wp:simplePos x="0" y="0"/>
-                <mc:AlternateContent>
-                  <mc:Choice Requires="wp14">
-                    <wp:positionH relativeFrom="margin">
-                      <wp14:pctPosHOffset>77000</wp14:pctPosHOffset>
-                    </wp:positionH>
-                  </mc:Choice>
-                  <mc:Fallback>
-                    <wp:positionH relativeFrom="page">
-                      <wp:posOffset>5220970</wp:posOffset>
-                    </wp:positionH>
-                  </mc:Fallback>
-                </mc:AlternateContent>
-                <wp:positionV relativeFrom="bottomMargin">
-                  <wp:posOffset>9144000</wp:posOffset>
-                </wp:positionV>
-                <wp:extent cx="548640" cy="548640"/>
-                <wp:effectExtent l="3810" t="0" r="0" b="3810"/>
-                <wp:wrapNone/>
-                <wp:docPr id="35" name="Groupe 35"/>
-                <wp:cNvGraphicFramePr>
-                  <a:graphicFrameLocks xmlns:a="http://schemas.openxmlformats.org/drawingml/2006/main"/>
-                </wp:cNvGraphicFramePr>
-                <a:graphic xmlns:a="http://schemas.openxmlformats.org/drawingml/2006/main">
-                  <a:graphicData uri="http://schemas.microsoft.com/office/word/2010/wordprocessingGroup">
-                    <wpg:wgp>
-                      <wpg:cNvGrpSpPr>
-                        <a:grpSpLocks/>
-                      </wpg:cNvGrpSpPr>
-                      <wpg:grpSpPr bwMode="auto">
-                        <a:xfrm>
-                          <a:off x="0" y="0"/>
-                          <a:ext cx="548640" cy="548640"/>
-                          <a:chOff x="10653" y="14697"/>
-                          <a:chExt cx="864" cy="864"/>
-                        </a:xfrm>
-                      </wpg:grpSpPr>
-                      <wps:wsp>
-                        <wps:cNvPr id="36" name="Oval 36"/>
-                        <wps:cNvSpPr>
-                          <a:spLocks noChangeArrowheads="1"/>
-                        </wps:cNvSpPr>
-                        <wps:spPr bwMode="auto">
-                          <a:xfrm flipH="1">
-                            <a:off x="10860" y="14898"/>
-                            <a:ext cx="297" cy="303"/>
-                          </a:xfrm>
-                          <a:prstGeom prst="ellipse">
-                            <a:avLst/>
-                          </a:prstGeom>
-                          <a:solidFill>
-                            <a:srgbClr val="FE8637"/>
-                          </a:solidFill>
-                          <a:ln w="38100" cmpd="dbl">
-                            <a:solidFill>
-                              <a:srgbClr val="FE8637"/>
-                            </a:solidFill>
-                            <a:round/>
-                            <a:headEnd/>
-                            <a:tailEnd/>
-                          </a:ln>
-                          <a:effectLst/>
-                          <a:extLst>
-                            <a:ext uri="{AF507438-7753-43E0-B8FC-AC1667EBCBE1}">
-                              <a14:hiddenEffects xmlns:a14="http://schemas.microsoft.com/office/drawing/2010/main">
-                                <a:effectLst>
-                                  <a:outerShdw dist="45791" dir="3378596" algn="ctr" rotWithShape="0">
-                                    <a:srgbClr val="1F2F3F">
-                                      <a:alpha val="50000"/>
-                                    </a:srgbClr>
-                                  </a:outerShdw>
-                                </a:effectLst>
-                              </a14:hiddenEffects>
-                            </a:ext>
-                          </a:extLst>
-                        </wps:spPr>
-                        <wps:bodyPr rot="0" vert="horz" wrap="square" lIns="91440" tIns="45720" rIns="91440" bIns="45720" anchor="t" anchorCtr="0" upright="1">
-                          <a:noAutofit/>
-                        </wps:bodyPr>
-                      </wps:wsp>
-                      <wps:wsp>
-                        <wps:cNvPr id="37" name="Rectangle 37"/>
-                        <wps:cNvSpPr>
-                          <a:spLocks noChangeArrowheads="1"/>
-                        </wps:cNvSpPr>
-                        <wps:spPr bwMode="auto">
-                          <a:xfrm>
-                            <a:off x="10653" y="14697"/>
-                            <a:ext cx="864" cy="864"/>
-                          </a:xfrm>
-                          <a:prstGeom prst="rect">
-                            <a:avLst/>
-                          </a:prstGeom>
-                          <a:noFill/>
-                          <a:ln>
-                            <a:noFill/>
-                          </a:ln>
-                          <a:extLst>
-                            <a:ext uri="{909E8E84-426E-40DD-AFC4-6F175D3DCCD1}">
-                              <a14:hiddenFill xmlns:a14="http://schemas.microsoft.com/office/drawing/2010/main">
-                                <a:solidFill>
-                                  <a:srgbClr val="FFFFFF"/>
-                                </a:solidFill>
-                              </a14:hiddenFill>
-                            </a:ext>
-                            <a:ext uri="{91240B29-F687-4F45-9708-019B960494DF}">
-                              <a14:hiddenLine xmlns:a14="http://schemas.microsoft.com/office/drawing/2010/main" w="9525">
-                                <a:solidFill>
-                                  <a:srgbClr val="000000"/>
-                                </a:solidFill>
-                                <a:miter lim="800000"/>
-                                <a:headEnd/>
-                                <a:tailEnd/>
-                              </a14:hiddenLine>
-                            </a:ext>
-                          </a:extLst>
-                        </wps:spPr>
-                        <wps:bodyPr rot="0" vert="horz" wrap="square" lIns="91440" tIns="45720" rIns="91440" bIns="45720" anchor="t" anchorCtr="0" upright="1">
-                          <a:noAutofit/>
-                        </wps:bodyPr>
-                      </wps:wsp>
-                    </wpg:wgp>
-                  </a:graphicData>
-                </a:graphic>
-                <wp14:sizeRelH relativeFrom="margin">
-                  <wp14:pctWidth>0</wp14:pctWidth>
-                </wp14:sizeRelH>
-                <wp14:sizeRelV relativeFrom="margin">
-                  <wp14:pctHeight>0</wp14:pctHeight>
-                </wp14:sizeRelV>
-              </wp:anchor>
-            </w:drawing>
-          </mc:Choice>
-          <mc:Fallback>
-            <w:pict>
-              <v:group id="Groupe 35" o:spid="_x0000_s1026" style="position:absolute;margin-left:0;margin-top:10in;width:43.2pt;height:43.2pt;z-index:251656192;mso-left-percent:770;mso-position-horizontal-relative:margin;mso-position-vertical-relative:bottom-margin-area;mso-left-percent:770;mso-width-relative:margin;mso-height-relative:margin" coordorigin="10653,14697" coordsize="864,864" o:gfxdata="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">
-                <v:oval id="Oval 36" o:spid="_x0000_s1027" style="position:absolute;left:10860;top:14898;width:297;height:303;flip:x;visibility:visible;mso-wrap-style:square;v-text-anchor:top" o:gfxdata="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" fillcolor="#fe8637" strokecolor="#fe8637" strokeweight="3pt">
-                  <v:stroke linestyle="thinThin"/>
-                  <v:shadow color="#1f2f3f" opacity=".5" offset=",3pt"/>
-                </v:oval>
-                <v:rect id="Rectangle 37" o:spid="_x0000_s1028" style="position:absolute;left:10653;top:14697;width:864;height:864;visibility:visible;mso-wrap-style:square;v-text-anchor:top" o:gfxdata="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" filled="f" stroked="f"/>
-                <w10:wrap anchorx="margin" anchory="margin"/>
-              </v:group>
-            </w:pict>
-          </mc:Fallback>
-        </mc:AlternateContent>
-      </w:r>
-      <w:r>
-        <w:rPr>
-          <w:noProof/>
-          <w:szCs w:val="52"/>
-        </w:rPr>
-        <mc:AlternateContent>
-          <mc:Choice Requires="wpg">
-            <w:drawing>
-              <wp:anchor distT="0" distB="0" distL="114300" distR="114300" simplePos="0" relativeHeight="251657216" behindDoc="0" locked="0" layoutInCell="1" allowOverlap="1" wp14:editId="40378A88">
-                <wp:simplePos x="0" y="0"/>
-                <mc:AlternateContent>
-                  <mc:Choice Requires="wp14">
-                    <wp:positionH relativeFrom="margin">
-                      <wp14:pctPosHOffset>77000</wp14:pctPosHOffset>
-                    </wp:positionH>
-                  </mc:Choice>
-                  <mc:Fallback>
-                    <wp:positionH relativeFrom="page">
-                      <wp:posOffset>5220970</wp:posOffset>
-                    </wp:positionH>
-                  </mc:Fallback>
-                </mc:AlternateContent>
-                <wp:positionV relativeFrom="bottomMargin">
-                  <wp:posOffset>9144000</wp:posOffset>
-                </wp:positionV>
-                <wp:extent cx="548640" cy="548640"/>
-                <wp:effectExtent l="3810" t="0" r="0" b="3810"/>
-                <wp:wrapNone/>
-                <wp:docPr id="32" name="Groupe 32"/>
-                <wp:cNvGraphicFramePr>
-                  <a:graphicFrameLocks xmlns:a="http://schemas.openxmlformats.org/drawingml/2006/main"/>
-                </wp:cNvGraphicFramePr>
-                <a:graphic xmlns:a="http://schemas.openxmlformats.org/drawingml/2006/main">
-                  <a:graphicData uri="http://schemas.microsoft.com/office/word/2010/wordprocessingGroup">
-                    <wpg:wgp>
-                      <wpg:cNvGrpSpPr>
-                        <a:grpSpLocks/>
-                      </wpg:cNvGrpSpPr>
-                      <wpg:grpSpPr bwMode="auto">
-                        <a:xfrm>
-                          <a:off x="0" y="0"/>
-                          <a:ext cx="548640" cy="548640"/>
-                          <a:chOff x="10653" y="14697"/>
-                          <a:chExt cx="864" cy="864"/>
-                        </a:xfrm>
-                      </wpg:grpSpPr>
-                      <wps:wsp>
-                        <wps:cNvPr id="33" name="Oval 33"/>
-                        <wps:cNvSpPr>
-                          <a:spLocks noChangeArrowheads="1"/>
-                        </wps:cNvSpPr>
-                        <wps:spPr bwMode="auto">
-                          <a:xfrm flipH="1">
-                            <a:off x="10860" y="14898"/>
-                            <a:ext cx="297" cy="303"/>
-                          </a:xfrm>
-                          <a:prstGeom prst="ellipse">
-                            <a:avLst/>
-                          </a:prstGeom>
-                          <a:solidFill>
-                            <a:srgbClr val="FE8637"/>
-                          </a:solidFill>
-                          <a:ln w="38100" cmpd="dbl">
-                            <a:solidFill>
-                              <a:srgbClr val="FE8637"/>
-                            </a:solidFill>
-                            <a:round/>
-                            <a:headEnd/>
-                            <a:tailEnd/>
-                          </a:ln>
-                          <a:effectLst/>
-                          <a:extLst>
-                            <a:ext uri="{AF507438-7753-43E0-B8FC-AC1667EBCBE1}">
-                              <a14:hiddenEffects xmlns:a14="http://schemas.microsoft.com/office/drawing/2010/main">
-                                <a:effectLst>
-                                  <a:outerShdw dist="45791" dir="3378596" algn="ctr" rotWithShape="0">
-                                    <a:srgbClr val="1F2F3F">
-                                      <a:alpha val="50000"/>
-                                    </a:srgbClr>
-                                  </a:outerShdw>
-                                </a:effectLst>
-                              </a14:hiddenEffects>
-                            </a:ext>
-                          </a:extLst>
-                        </wps:spPr>
-                        <wps:bodyPr rot="0" vert="horz" wrap="square" lIns="91440" tIns="45720" rIns="91440" bIns="45720" anchor="t" anchorCtr="0" upright="1">
-                          <a:noAutofit/>
-                        </wps:bodyPr>
-                      </wps:wsp>
-                      <wps:wsp>
-                        <wps:cNvPr id="34" name="Rectangle 34"/>
-                        <wps:cNvSpPr>
-                          <a:spLocks noChangeArrowheads="1"/>
-                        </wps:cNvSpPr>
-                        <wps:spPr bwMode="auto">
-                          <a:xfrm>
-                            <a:off x="10653" y="14697"/>
-                            <a:ext cx="864" cy="864"/>
-                          </a:xfrm>
-                          <a:prstGeom prst="rect">
-                            <a:avLst/>
-                          </a:prstGeom>
-                          <a:noFill/>
-                          <a:ln>
-                            <a:noFill/>
-                          </a:ln>
-                          <a:extLst>
-                            <a:ext uri="{909E8E84-426E-40DD-AFC4-6F175D3DCCD1}">
-                              <a14:hiddenFill xmlns:a14="http://schemas.microsoft.com/office/drawing/2010/main">
-                                <a:solidFill>
-                                  <a:srgbClr val="FFFFFF"/>
-                                </a:solidFill>
-                              </a14:hiddenFill>
-                            </a:ext>
-                            <a:ext uri="{91240B29-F687-4F45-9708-019B960494DF}">
-                              <a14:hiddenLine xmlns:a14="http://schemas.microsoft.com/office/drawing/2010/main" w="9525">
-                                <a:solidFill>
-                                  <a:srgbClr val="000000"/>
-                                </a:solidFill>
-                                <a:miter lim="800000"/>
-                                <a:headEnd/>
-                                <a:tailEnd/>
-                              </a14:hiddenLine>
-                            </a:ext>
-                          </a:extLst>
-                        </wps:spPr>
-                        <wps:bodyPr rot="0" vert="horz" wrap="square" lIns="91440" tIns="45720" rIns="91440" bIns="45720" anchor="t" anchorCtr="0" upright="1">
-                          <a:noAutofit/>
-                        </wps:bodyPr>
-                      </wps:wsp>
-                    </wpg:wgp>
-                  </a:graphicData>
-                </a:graphic>
-                <wp14:sizeRelH relativeFrom="margin">
-                  <wp14:pctWidth>0</wp14:pctWidth>
-                </wp14:sizeRelH>
-                <wp14:sizeRelV relativeFrom="margin">
-                  <wp14:pctHeight>0</wp14:pctHeight>
-                </wp14:sizeRelV>
-              </wp:anchor>
-            </w:drawing>
-          </mc:Choice>
-          <mc:Fallback>
-            <w:pict>
-              <v:group id="Groupe 32" o:spid="_x0000_s1026" style="position:absolute;margin-left:0;margin-top:10in;width:43.2pt;height:43.2pt;z-index:251657216;mso-left-percent:770;mso-position-horizontal-relative:margin;mso-position-vertical-relative:bottom-margin-area;mso-left-percent:770;mso-width-relative:margin;mso-height-relative:margin" coordorigin="10653,14697" coordsize="864,864" o:gfxdata="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">
-                <v:oval id="Oval 33" o:spid="_x0000_s1027" style="position:absolute;left:10860;top:14898;width:297;height:303;flip:x;visibility:visible;mso-wrap-style:square;v-text-anchor:top" o:gfxdata="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" fillcolor="#fe8637" strokecolor="#fe8637" strokeweight="3pt">
-                  <v:stroke linestyle="thinThin"/>
-                  <v:shadow color="#1f2f3f" opacity=".5" offset=",3pt"/>
-                </v:oval>
-                <v:rect id="Rectangle 34" o:spid="_x0000_s1028" style="position:absolute;left:10653;top:14697;width:864;height:864;visibility:visible;mso-wrap-style:square;v-text-anchor:top" o:gfxdata="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" filled="f" stroked="f"/>
-                <w10:wrap anchorx="margin" anchory="margin"/>
-              </v:group>
-            </w:pict>
-          </mc:Fallback>
-        </mc:AlternateContent>
-      </w:r>
-      <w:r>
-        <w:rPr>
-          <w:noProof/>
-          <w:szCs w:val="52"/>
-        </w:rPr>
-        <mc:AlternateContent>
-          <mc:Choice Requires="wpg">
-            <w:drawing>
-              <wp:anchor distT="0" distB="0" distL="114300" distR="114300" simplePos="0" relativeHeight="251658240" behindDoc="0" locked="0" layoutInCell="1" allowOverlap="1" wp14:editId="2DCA6052">
-                <wp:simplePos x="0" y="0"/>
-                <mc:AlternateContent>
-                  <mc:Choice Requires="wp14">
-                    <wp:positionH relativeFrom="margin">
-                      <wp14:pctPosHOffset>77000</wp14:pctPosHOffset>
-                    </wp:positionH>
-                  </mc:Choice>
-                  <mc:Fallback>
-                    <wp:positionH relativeFrom="page">
-                      <wp:posOffset>5220970</wp:posOffset>
-                    </wp:positionH>
-                  </mc:Fallback>
-                </mc:AlternateContent>
-                <wp:positionV relativeFrom="bottomMargin">
-                  <wp:posOffset>9144000</wp:posOffset>
-                </wp:positionV>
-                <wp:extent cx="548640" cy="548640"/>
-                <wp:effectExtent l="3810" t="0" r="0" b="3810"/>
-                <wp:wrapNone/>
-                <wp:docPr id="29" name="Groupe 29"/>
-                <wp:cNvGraphicFramePr>
-                  <a:graphicFrameLocks xmlns:a="http://schemas.openxmlformats.org/drawingml/2006/main"/>
-                </wp:cNvGraphicFramePr>
-                <a:graphic xmlns:a="http://schemas.openxmlformats.org/drawingml/2006/main">
-                  <a:graphicData uri="http://schemas.microsoft.com/office/word/2010/wordprocessingGroup">
-                    <wpg:wgp>
-                      <wpg:cNvGrpSpPr>
-                        <a:grpSpLocks/>
-                      </wpg:cNvGrpSpPr>
-                      <wpg:grpSpPr bwMode="auto">
-                        <a:xfrm>
-                          <a:off x="0" y="0"/>
-                          <a:ext cx="548640" cy="548640"/>
-                          <a:chOff x="10653" y="14697"/>
-                          <a:chExt cx="864" cy="864"/>
-                        </a:xfrm>
-                      </wpg:grpSpPr>
-                      <wps:wsp>
-                        <wps:cNvPr id="30" name="Oval 30"/>
-                        <wps:cNvSpPr>
-                          <a:spLocks noChangeArrowheads="1"/>
-                        </wps:cNvSpPr>
-                        <wps:spPr bwMode="auto">
-                          <a:xfrm flipH="1">
-                            <a:off x="10860" y="14898"/>
-                            <a:ext cx="297" cy="303"/>
-                          </a:xfrm>
-                          <a:prstGeom prst="ellipse">
-                            <a:avLst/>
-                          </a:prstGeom>
-                          <a:solidFill>
-                            <a:srgbClr val="FE8637"/>
-                          </a:solidFill>
-                          <a:ln w="38100" cmpd="dbl">
-                            <a:solidFill>
-                              <a:srgbClr val="FE8637"/>
-                            </a:solidFill>
-                            <a:round/>
-                            <a:headEnd/>
-                            <a:tailEnd/>
-                          </a:ln>
-                          <a:effectLst/>
-                          <a:extLst>
-                            <a:ext uri="{AF507438-7753-43E0-B8FC-AC1667EBCBE1}">
-                              <a14:hiddenEffects xmlns:a14="http://schemas.microsoft.com/office/drawing/2010/main">
-                                <a:effectLst>
-                                  <a:outerShdw dist="45791" dir="3378596" algn="ctr" rotWithShape="0">
-                                    <a:srgbClr val="1F2F3F">
-                                      <a:alpha val="50000"/>
-                                    </a:srgbClr>
-                                  </a:outerShdw>
-                                </a:effectLst>
-                              </a14:hiddenEffects>
-                            </a:ext>
-                          </a:extLst>
-                        </wps:spPr>
-                        <wps:bodyPr rot="0" vert="horz" wrap="square" lIns="91440" tIns="45720" rIns="91440" bIns="45720" anchor="t" anchorCtr="0" upright="1">
-                          <a:noAutofit/>
-                        </wps:bodyPr>
-                      </wps:wsp>
-                      <wps:wsp>
-                        <wps:cNvPr id="31" name="Rectangle 31"/>
-                        <wps:cNvSpPr>
-                          <a:spLocks noChangeArrowheads="1"/>
-                        </wps:cNvSpPr>
-                        <wps:spPr bwMode="auto">
-                          <a:xfrm>
-                            <a:off x="10653" y="14697"/>
-                            <a:ext cx="864" cy="864"/>
-                          </a:xfrm>
-                          <a:prstGeom prst="rect">
-                            <a:avLst/>
-                          </a:prstGeom>
-                          <a:noFill/>
-                          <a:ln>
-                            <a:noFill/>
-                          </a:ln>
-                          <a:extLst>
-                            <a:ext uri="{909E8E84-426E-40DD-AFC4-6F175D3DCCD1}">
-                              <a14:hiddenFill xmlns:a14="http://schemas.microsoft.com/office/drawing/2010/main">
-                                <a:solidFill>
-                                  <a:srgbClr val="FFFFFF"/>
-                                </a:solidFill>
-                              </a14:hiddenFill>
-                            </a:ext>
-                            <a:ext uri="{91240B29-F687-4F45-9708-019B960494DF}">
-                              <a14:hiddenLine xmlns:a14="http://schemas.microsoft.com/office/drawing/2010/main" w="9525">
-                                <a:solidFill>
-                                  <a:srgbClr val="000000"/>
-                                </a:solidFill>
-                                <a:miter lim="800000"/>
-                                <a:headEnd/>
-                                <a:tailEnd/>
-                              </a14:hiddenLine>
-                            </a:ext>
-                          </a:extLst>
-                        </wps:spPr>
-                        <wps:bodyPr rot="0" vert="horz" wrap="square" lIns="91440" tIns="45720" rIns="91440" bIns="45720" anchor="t" anchorCtr="0" upright="1">
-                          <a:noAutofit/>
-                        </wps:bodyPr>
-                      </wps:wsp>
-                    </wpg:wgp>
-                  </a:graphicData>
-                </a:graphic>
-                <wp14:sizeRelH relativeFrom="margin">
-                  <wp14:pctWidth>0</wp14:pctWidth>
-                </wp14:sizeRelH>
-                <wp14:sizeRelV relativeFrom="margin">
-                  <wp14:pctHeight>0</wp14:pctHeight>
-                </wp14:sizeRelV>
-              </wp:anchor>
-            </w:drawing>
-          </mc:Choice>
-          <mc:Fallback>
-            <w:pict>
-              <v:group id="Groupe 29" o:spid="_x0000_s1026" style="position:absolute;margin-left:0;margin-top:10in;width:43.2pt;height:43.2pt;z-index:251658240;mso-left-percent:770;mso-position-horizontal-relative:margin;mso-position-vertical-relative:bottom-margin-area;mso-left-percent:770;mso-width-relative:margin;mso-height-relative:margin" coordorigin="10653,14697" coordsize="864,864" o:gfxdata="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">
-                <v:oval id="Oval 30" o:spid="_x0000_s1027" style="position:absolute;left:10860;top:14898;width:297;height:303;flip:x;visibility:visible;mso-wrap-style:square;v-text-anchor:top" o:gfxdata="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" fillcolor="#fe8637" strokecolor="#fe8637" strokeweight="3pt">
-                  <v:stroke linestyle="thinThin"/>
-                  <v:shadow color="#1f2f3f" opacity=".5" offset=",3pt"/>
-                </v:oval>
-                <v:rect id="Rectangle 31" o:spid="_x0000_s1028" style="position:absolute;left:10653;top:14697;width:864;height:864;visibility:visible;mso-wrap-style:square;v-text-anchor:top" o:gfxdata="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" filled="f" stroked="f"/>
-                <w10:wrap anchorx="margin" anchory="margin"/>
-              </v:group>
-            </w:pict>
-          </mc:Fallback>
-        </mc:AlternateContent>
-      </w:r>
-      <w:r>
-        <w:rPr>
-          <w:noProof/>
-          <w:szCs w:val="52"/>
-        </w:rPr>
-        <mc:AlternateContent>
-          <mc:Choice Requires="wpg">
-            <w:drawing>
-              <wp:anchor distT="0" distB="0" distL="114300" distR="114300" simplePos="0" relativeHeight="251659264" behindDoc="0" locked="0" layoutInCell="1" allowOverlap="1" wp14:editId="47DDE642">
-                <wp:simplePos x="0" y="0"/>
-                <mc:AlternateContent>
-                  <mc:Choice Requires="wp14">
-                    <wp:positionH relativeFrom="margin">
-                      <wp14:pctPosHOffset>77000</wp14:pctPosHOffset>
-                    </wp:positionH>
-                  </mc:Choice>
-                  <mc:Fallback>
-                    <wp:positionH relativeFrom="page">
-                      <wp:posOffset>5220970</wp:posOffset>
-                    </wp:positionH>
-                  </mc:Fallback>
-                </mc:AlternateContent>
-                <wp:positionV relativeFrom="bottomMargin">
-                  <wp:posOffset>9144000</wp:posOffset>
-                </wp:positionV>
-                <wp:extent cx="548640" cy="548640"/>
-                <wp:effectExtent l="3810" t="0" r="0" b="3810"/>
-                <wp:wrapNone/>
-                <wp:docPr id="26" name="Groupe 26"/>
-                <wp:cNvGraphicFramePr>
-                  <a:graphicFrameLocks xmlns:a="http://schemas.openxmlformats.org/drawingml/2006/main"/>
-                </wp:cNvGraphicFramePr>
-                <a:graphic xmlns:a="http://schemas.openxmlformats.org/drawingml/2006/main">
-                  <a:graphicData uri="http://schemas.microsoft.com/office/word/2010/wordprocessingGroup">
-                    <wpg:wgp>
-                      <wpg:cNvGrpSpPr>
-                        <a:grpSpLocks/>
-                      </wpg:cNvGrpSpPr>
-                      <wpg:grpSpPr bwMode="auto">
-                        <a:xfrm>
-                          <a:off x="0" y="0"/>
-                          <a:ext cx="548640" cy="548640"/>
-                          <a:chOff x="10653" y="14697"/>
-                          <a:chExt cx="864" cy="864"/>
-                        </a:xfrm>
-                      </wpg:grpSpPr>
-                      <wps:wsp>
-                        <wps:cNvPr id="27" name="Oval 27"/>
-                        <wps:cNvSpPr>
-                          <a:spLocks noChangeArrowheads="1"/>
-                        </wps:cNvSpPr>
-                        <wps:spPr bwMode="auto">
-                          <a:xfrm flipH="1">
-                            <a:off x="10860" y="14898"/>
-                            <a:ext cx="297" cy="303"/>
-                          </a:xfrm>
-                          <a:prstGeom prst="ellipse">
-                            <a:avLst/>
-                          </a:prstGeom>
-                          <a:solidFill>
-                            <a:srgbClr val="FE8637"/>
-                          </a:solidFill>
-                          <a:ln w="38100" cmpd="dbl">
-                            <a:solidFill>
-                              <a:srgbClr val="FE8637"/>
-                            </a:solidFill>
-                            <a:round/>
-                            <a:headEnd/>
-                            <a:tailEnd/>
-                          </a:ln>
-                          <a:effectLst/>
-                          <a:extLst>
-                            <a:ext uri="{AF507438-7753-43E0-B8FC-AC1667EBCBE1}">
-                              <a14:hiddenEffects xmlns:a14="http://schemas.microsoft.com/office/drawing/2010/main">
-                                <a:effectLst>
-                                  <a:outerShdw dist="45791" dir="3378596" algn="ctr" rotWithShape="0">
-                                    <a:srgbClr val="1F2F3F">
-                                      <a:alpha val="50000"/>
-                                    </a:srgbClr>
-                                  </a:outerShdw>
-                                </a:effectLst>
-                              </a14:hiddenEffects>
-                            </a:ext>
-                          </a:extLst>
-                        </wps:spPr>
-                        <wps:bodyPr rot="0" vert="horz" wrap="square" lIns="91440" tIns="45720" rIns="91440" bIns="45720" anchor="t" anchorCtr="0" upright="1">
-                          <a:noAutofit/>
-                        </wps:bodyPr>
-                      </wps:wsp>
-                      <wps:wsp>
-                        <wps:cNvPr id="28" name="Rectangle 28"/>
-                        <wps:cNvSpPr>
-                          <a:spLocks noChangeArrowheads="1"/>
-                        </wps:cNvSpPr>
-                        <wps:spPr bwMode="auto">
-                          <a:xfrm>
-                            <a:off x="10653" y="14697"/>
-                            <a:ext cx="864" cy="864"/>
-                          </a:xfrm>
-                          <a:prstGeom prst="rect">
-                            <a:avLst/>
-                          </a:prstGeom>
-                          <a:noFill/>
-                          <a:ln>
-                            <a:noFill/>
-                          </a:ln>
-                          <a:extLst>
-                            <a:ext uri="{909E8E84-426E-40DD-AFC4-6F175D3DCCD1}">
-                              <a14:hiddenFill xmlns:a14="http://schemas.microsoft.com/office/drawing/2010/main">
-                                <a:solidFill>
-                                  <a:srgbClr val="FFFFFF"/>
-                                </a:solidFill>
-                              </a14:hiddenFill>
-                            </a:ext>
-                            <a:ext uri="{91240B29-F687-4F45-9708-019B960494DF}">
-                              <a14:hiddenLine xmlns:a14="http://schemas.microsoft.com/office/drawing/2010/main" w="9525">
-                                <a:solidFill>
-                                  <a:srgbClr val="000000"/>
-                                </a:solidFill>
-                                <a:miter lim="800000"/>
-                                <a:headEnd/>
-                                <a:tailEnd/>
-                              </a14:hiddenLine>
-                            </a:ext>
-                          </a:extLst>
-                        </wps:spPr>
-                        <wps:bodyPr rot="0" vert="horz" wrap="square" lIns="91440" tIns="45720" rIns="91440" bIns="45720" anchor="t" anchorCtr="0" upright="1">
-                          <a:noAutofit/>
-                        </wps:bodyPr>
-                      </wps:wsp>
-                    </wpg:wgp>
-                  </a:graphicData>
-                </a:graphic>
-                <wp14:sizeRelH relativeFrom="margin">
-                  <wp14:pctWidth>0</wp14:pctWidth>
-                </wp14:sizeRelH>
-                <wp14:sizeRelV relativeFrom="margin">
-                  <wp14:pctHeight>0</wp14:pctHeight>
-                </wp14:sizeRelV>
-              </wp:anchor>
-            </w:drawing>
-          </mc:Choice>
-          <mc:Fallback>
-            <w:pict>
-              <v:group id="Groupe 26" o:spid="_x0000_s1026" style="position:absolute;margin-left:0;margin-top:10in;width:43.2pt;height:43.2pt;z-index:251659264;mso-left-percent:770;mso-position-horizontal-relative:margin;mso-position-vertical-relative:bottom-margin-area;mso-left-percent:770;mso-width-relative:margin;mso-height-relative:margin" coordorigin="10653,14697" coordsize="864,864" o:gfxdata="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">
-                <v:oval id="Oval 27" o:spid="_x0000_s1027" style="position:absolute;left:10860;top:14898;width:297;height:303;flip:x;visibility:visible;mso-wrap-style:square;v-text-anchor:top" o:gfxdata="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" fillcolor="#fe8637" strokecolor="#fe8637" strokeweight="3pt">
-                  <v:stroke linestyle="thinThin"/>
-                  <v:shadow color="#1f2f3f" opacity=".5" offset=",3pt"/>
-                </v:oval>
-                <v:rect id="Rectangle 28" o:spid="_x0000_s1028" style="position:absolute;left:10653;top:14697;width:864;height:864;visibility:visible;mso-wrap-style:square;v-text-anchor:top" o:gfxdata="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" filled="f" stroked="f"/>
-                <w10:wrap anchorx="margin" anchory="margin"/>
-              </v:group>
-            </w:pict>
-          </mc:Fallback>
-        </mc:AlternateContent>
-      </w:r>
-      <w:r>
-        <w:rPr>
-          <w:noProof/>
-          <w:szCs w:val="52"/>
-        </w:rPr>
-        <mc:AlternateContent>
-          <mc:Choice Requires="wpg">
-            <w:drawing>
-              <wp:anchor distT="0" distB="0" distL="114300" distR="114300" simplePos="0" relativeHeight="251660288" behindDoc="0" locked="0" layoutInCell="1" allowOverlap="1" wp14:editId="26D73BDC">
-                <wp:simplePos x="0" y="0"/>
-                <mc:AlternateContent>
-                  <mc:Choice Requires="wp14">
-                    <wp:positionH relativeFrom="margin">
-                      <wp14:pctPosHOffset>77000</wp14:pctPosHOffset>
-                    </wp:positionH>
-                  </mc:Choice>
-                  <mc:Fallback>
-                    <wp:positionH relativeFrom="page">
-                      <wp:posOffset>5220970</wp:posOffset>
-                    </wp:positionH>
-                  </mc:Fallback>
-                </mc:AlternateContent>
-                <wp:positionV relativeFrom="bottomMargin">
-                  <wp:posOffset>9144000</wp:posOffset>
-                </wp:positionV>
-                <wp:extent cx="548640" cy="548640"/>
-                <wp:effectExtent l="3810" t="0" r="0" b="3810"/>
-                <wp:wrapNone/>
-                <wp:docPr id="23" name="Groupe 23"/>
-                <wp:cNvGraphicFramePr>
-                  <a:graphicFrameLocks xmlns:a="http://schemas.openxmlformats.org/drawingml/2006/main"/>
-                </wp:cNvGraphicFramePr>
-                <a:graphic xmlns:a="http://schemas.openxmlformats.org/drawingml/2006/main">
-                  <a:graphicData uri="http://schemas.microsoft.com/office/word/2010/wordprocessingGroup">
-                    <wpg:wgp>
-                      <wpg:cNvGrpSpPr>
-                        <a:grpSpLocks/>
-                      </wpg:cNvGrpSpPr>
-                      <wpg:grpSpPr bwMode="auto">
-                        <a:xfrm>
-                          <a:off x="0" y="0"/>
-                          <a:ext cx="548640" cy="548640"/>
-                          <a:chOff x="10653" y="14697"/>
-                          <a:chExt cx="864" cy="864"/>
-                        </a:xfrm>
-                      </wpg:grpSpPr>
-                      <wps:wsp>
-                        <wps:cNvPr id="24" name="Oval 24"/>
-                        <wps:cNvSpPr>
-                          <a:spLocks noChangeArrowheads="1"/>
-                        </wps:cNvSpPr>
-                        <wps:spPr bwMode="auto">
-                          <a:xfrm flipH="1">
-                            <a:off x="10860" y="14898"/>
-                            <a:ext cx="297" cy="303"/>
-                          </a:xfrm>
-                          <a:prstGeom prst="ellipse">
-                            <a:avLst/>
-                          </a:prstGeom>
-                          <a:solidFill>
-                            <a:srgbClr val="FE8637"/>
-                          </a:solidFill>
-                          <a:ln w="38100" cmpd="dbl">
-                            <a:solidFill>
-                              <a:srgbClr val="FE8637"/>
-                            </a:solidFill>
-                            <a:round/>
-                            <a:headEnd/>
-                            <a:tailEnd/>
-                          </a:ln>
-                          <a:effectLst/>
-                          <a:extLst>
-                            <a:ext uri="{AF507438-7753-43E0-B8FC-AC1667EBCBE1}">
-                              <a14:hiddenEffects xmlns:a14="http://schemas.microsoft.com/office/drawing/2010/main">
-                                <a:effectLst>
-                                  <a:outerShdw dist="45791" dir="3378596" algn="ctr" rotWithShape="0">
-                                    <a:srgbClr val="1F2F3F">
-                                      <a:alpha val="50000"/>
-                                    </a:srgbClr>
-                                  </a:outerShdw>
-                                </a:effectLst>
-                              </a14:hiddenEffects>
-                            </a:ext>
-                          </a:extLst>
-                        </wps:spPr>
-                        <wps:bodyPr rot="0" vert="horz" wrap="square" lIns="91440" tIns="45720" rIns="91440" bIns="45720" anchor="t" anchorCtr="0" upright="1">
-                          <a:noAutofit/>
-                        </wps:bodyPr>
-                      </wps:wsp>
-                      <wps:wsp>
-                        <wps:cNvPr id="25" name="Rectangle 25"/>
-                        <wps:cNvSpPr>
-                          <a:spLocks noChangeArrowheads="1"/>
-                        </wps:cNvSpPr>
-                        <wps:spPr bwMode="auto">
-                          <a:xfrm>
-                            <a:off x="10653" y="14697"/>
-                            <a:ext cx="864" cy="864"/>
-                          </a:xfrm>
-                          <a:prstGeom prst="rect">
-                            <a:avLst/>
-                          </a:prstGeom>
-                          <a:noFill/>
-                          <a:ln>
-                            <a:noFill/>
-                          </a:ln>
-                          <a:extLst>
-                            <a:ext uri="{909E8E84-426E-40DD-AFC4-6F175D3DCCD1}">
-                              <a14:hiddenFill xmlns:a14="http://schemas.microsoft.com/office/drawing/2010/main">
-                                <a:solidFill>
-                                  <a:srgbClr val="FFFFFF"/>
-                                </a:solidFill>
-                              </a14:hiddenFill>
-                            </a:ext>
-                            <a:ext uri="{91240B29-F687-4F45-9708-019B960494DF}">
-                              <a14:hiddenLine xmlns:a14="http://schemas.microsoft.com/office/drawing/2010/main" w="9525">
-                                <a:solidFill>
-                                  <a:srgbClr val="000000"/>
-                                </a:solidFill>
-                                <a:miter lim="800000"/>
-                                <a:headEnd/>
-                                <a:tailEnd/>
-                              </a14:hiddenLine>
-                            </a:ext>
-                          </a:extLst>
-                        </wps:spPr>
-                        <wps:bodyPr rot="0" vert="horz" wrap="square" lIns="91440" tIns="45720" rIns="91440" bIns="45720" anchor="t" anchorCtr="0" upright="1">
-                          <a:noAutofit/>
-                        </wps:bodyPr>
-                      </wps:wsp>
-                    </wpg:wgp>
-                  </a:graphicData>
-                </a:graphic>
-                <wp14:sizeRelH relativeFrom="margin">
-                  <wp14:pctWidth>0</wp14:pctWidth>
-                </wp14:sizeRelH>
-                <wp14:sizeRelV relativeFrom="margin">
-                  <wp14:pctHeight>0</wp14:pctHeight>
-                </wp14:sizeRelV>
-              </wp:anchor>
-            </w:drawing>
-          </mc:Choice>
-          <mc:Fallback>
-            <w:pict>
-              <v:group id="Groupe 23" o:spid="_x0000_s1026" style="position:absolute;margin-left:0;margin-top:10in;width:43.2pt;height:43.2pt;z-index:251660288;mso-left-percent:770;mso-position-horizontal-relative:margin;mso-position-vertical-relative:bottom-margin-area;mso-left-percent:770;mso-width-relative:margin;mso-height-relative:margin" coordorigin="10653,14697" coordsize="864,864" o:gfxdata="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">
-                <v:oval id="Oval 24" o:spid="_x0000_s1027" style="position:absolute;left:10860;top:14898;width:297;height:303;flip:x;visibility:visible;mso-wrap-style:square;v-text-anchor:top" o:gfxdata="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" fillcolor="#fe8637" strokecolor="#fe8637" strokeweight="3pt">
-                  <v:stroke linestyle="thinThin"/>
-                  <v:shadow color="#1f2f3f" opacity=".5" offset=",3pt"/>
-                </v:oval>
-                <v:rect id="Rectangle 25" o:spid="_x0000_s1028" style="position:absolute;left:10653;top:14697;width:864;height:864;visibility:visible;mso-wrap-style:square;v-text-anchor:top" o:gfxdata="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" filled="f" stroked="f"/>
-                <w10:wrap anchorx="margin" anchory="margin"/>
-              </v:group>
-            </w:pict>
-          </mc:Fallback>
-        </mc:AlternateContent>
-      </w:r>
-      <w:r>
-        <w:rPr>
-          <w:noProof/>
-          <w:szCs w:val="52"/>
-        </w:rPr>
-        <mc:AlternateContent>
-          <mc:Choice Requires="wpg">
-            <w:drawing>
-              <wp:anchor distT="0" distB="0" distL="114300" distR="114300" simplePos="0" relativeHeight="251661312" behindDoc="0" locked="0" layoutInCell="1" allowOverlap="1" wp14:editId="2A201E25">
-                <wp:simplePos x="0" y="0"/>
-                <mc:AlternateContent>
-                  <mc:Choice Requires="wp14">
-                    <wp:positionH relativeFrom="margin">
-                      <wp14:pctPosHOffset>77000</wp14:pctPosHOffset>
-                    </wp:positionH>
-                  </mc:Choice>
-                  <mc:Fallback>
-                    <wp:positionH relativeFrom="page">
-                      <wp:posOffset>5220970</wp:posOffset>
-                    </wp:positionH>
-                  </mc:Fallback>
-                </mc:AlternateContent>
-                <wp:positionV relativeFrom="bottomMargin">
-                  <wp:posOffset>9144000</wp:posOffset>
-                </wp:positionV>
-                <wp:extent cx="548640" cy="548640"/>
-                <wp:effectExtent l="3810" t="0" r="0" b="3810"/>
-                <wp:wrapNone/>
-                <wp:docPr id="20" name="Groupe 20"/>
-                <wp:cNvGraphicFramePr>
-                  <a:graphicFrameLocks xmlns:a="http://schemas.openxmlformats.org/drawingml/2006/main"/>
-                </wp:cNvGraphicFramePr>
-                <a:graphic xmlns:a="http://schemas.openxmlformats.org/drawingml/2006/main">
-                  <a:graphicData uri="http://schemas.microsoft.com/office/word/2010/wordprocessingGroup">
-                    <wpg:wgp>
-                      <wpg:cNvGrpSpPr>
-                        <a:grpSpLocks/>
-                      </wpg:cNvGrpSpPr>
-                      <wpg:grpSpPr bwMode="auto">
-                        <a:xfrm>
-                          <a:off x="0" y="0"/>
-                          <a:ext cx="548640" cy="548640"/>
-                          <a:chOff x="10653" y="14697"/>
-                          <a:chExt cx="864" cy="864"/>
-                        </a:xfrm>
-                      </wpg:grpSpPr>
-                      <wps:wsp>
-                        <wps:cNvPr id="21" name="Oval 21"/>
-                        <wps:cNvSpPr>
-                          <a:spLocks noChangeArrowheads="1"/>
-                        </wps:cNvSpPr>
-                        <wps:spPr bwMode="auto">
-                          <a:xfrm flipH="1">
-                            <a:off x="10860" y="14898"/>
-                            <a:ext cx="297" cy="303"/>
-                          </a:xfrm>
-                          <a:prstGeom prst="ellipse">
-                            <a:avLst/>
-                          </a:prstGeom>
-                          <a:solidFill>
-                            <a:srgbClr val="FE8637"/>
-                          </a:solidFill>
-                          <a:ln w="38100" cmpd="dbl">
-                            <a:solidFill>
-                              <a:srgbClr val="FE8637"/>
-                            </a:solidFill>
-                            <a:round/>
-                            <a:headEnd/>
-                            <a:tailEnd/>
-                          </a:ln>
-                          <a:effectLst/>
-                          <a:extLst>
-                            <a:ext uri="{AF507438-7753-43E0-B8FC-AC1667EBCBE1}">
-                              <a14:hiddenEffects xmlns:a14="http://schemas.microsoft.com/office/drawing/2010/main">
-                                <a:effectLst>
-                                  <a:outerShdw dist="45791" dir="3378596" algn="ctr" rotWithShape="0">
-                                    <a:srgbClr val="1F2F3F">
-                                      <a:alpha val="50000"/>
-                                    </a:srgbClr>
-                                  </a:outerShdw>
-                                </a:effectLst>
-                              </a14:hiddenEffects>
-                            </a:ext>
-                          </a:extLst>
-                        </wps:spPr>
-                        <wps:bodyPr rot="0" vert="horz" wrap="square" lIns="91440" tIns="45720" rIns="91440" bIns="45720" anchor="t" anchorCtr="0" upright="1">
-                          <a:noAutofit/>
-                        </wps:bodyPr>
-                      </wps:wsp>
-                      <wps:wsp>
-                        <wps:cNvPr id="22" name="Rectangle 22"/>
-                        <wps:cNvSpPr>
-                          <a:spLocks noChangeArrowheads="1"/>
-                        </wps:cNvSpPr>
-                        <wps:spPr bwMode="auto">
-                          <a:xfrm>
-                            <a:off x="10653" y="14697"/>
-                            <a:ext cx="864" cy="864"/>
-                          </a:xfrm>
-                          <a:prstGeom prst="rect">
-                            <a:avLst/>
-                          </a:prstGeom>
-                          <a:noFill/>
-                          <a:ln>
-                            <a:noFill/>
-                          </a:ln>
-                          <a:extLst>
-                            <a:ext uri="{909E8E84-426E-40DD-AFC4-6F175D3DCCD1}">
-                              <a14:hiddenFill xmlns:a14="http://schemas.microsoft.com/office/drawing/2010/main">
-                                <a:solidFill>
-                                  <a:srgbClr val="FFFFFF"/>
-                                </a:solidFill>
-                              </a14:hiddenFill>
-                            </a:ext>
-                            <a:ext uri="{91240B29-F687-4F45-9708-019B960494DF}">
-                              <a14:hiddenLine xmlns:a14="http://schemas.microsoft.com/office/drawing/2010/main" w="9525">
-                                <a:solidFill>
-                                  <a:srgbClr val="000000"/>
-                                </a:solidFill>
-                                <a:miter lim="800000"/>
-                                <a:headEnd/>
-                                <a:tailEnd/>
-                              </a14:hiddenLine>
-                            </a:ext>
-                          </a:extLst>
-                        </wps:spPr>
-                        <wps:bodyPr rot="0" vert="horz" wrap="square" lIns="91440" tIns="45720" rIns="91440" bIns="45720" anchor="t" anchorCtr="0" upright="1">
-                          <a:noAutofit/>
-                        </wps:bodyPr>
-                      </wps:wsp>
-                    </wpg:wgp>
-                  </a:graphicData>
-                </a:graphic>
-                <wp14:sizeRelH relativeFrom="margin">
-                  <wp14:pctWidth>0</wp14:pctWidth>
-                </wp14:sizeRelH>
-                <wp14:sizeRelV relativeFrom="margin">
-                  <wp14:pctHeight>0</wp14:pctHeight>
-                </wp14:sizeRelV>
-              </wp:anchor>
-            </w:drawing>
-          </mc:Choice>
-          <mc:Fallback>
-            <w:pict>
-              <v:group id="Groupe 20" o:spid="_x0000_s1026" style="position:absolute;margin-left:0;margin-top:10in;width:43.2pt;height:43.2pt;z-index:251661312;mso-left-percent:770;mso-position-horizontal-relative:margin;mso-position-vertical-relative:bottom-margin-area;mso-left-percent:770;mso-width-relative:margin;mso-height-relative:margin" coordorigin="10653,14697" coordsize="864,864" o:gfxdata="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">
-                <v:oval id="Oval 21" o:spid="_x0000_s1027" style="position:absolute;left:10860;top:14898;width:297;height:303;flip:x;visibility:visible;mso-wrap-style:square;v-text-anchor:top" o:gfxdata="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" fillcolor="#fe8637" strokecolor="#fe8637" strokeweight="3pt">
-                  <v:stroke linestyle="thinThin"/>
-                  <v:shadow color="#1f2f3f" opacity=".5" offset=",3pt"/>
-                </v:oval>
-                <v:rect id="Rectangle 22" o:spid="_x0000_s1028" style="position:absolute;left:10653;top:14697;width:864;height:864;visibility:visible;mso-wrap-style:square;v-text-anchor:top" o:gfxdata="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" filled="f" stroked="f"/>
-                <w10:wrap anchorx="margin" anchory="margin"/>
-              </v:group>
-            </w:pict>
-          </mc:Fallback>
-        </mc:AlternateContent>
-      </w:r>
-      <w:r>
-        <w:rPr>
-          <w:noProof/>
-          <w:szCs w:val="52"/>
-        </w:rPr>
-        <mc:AlternateContent>
-          <mc:Choice Requires="wpg">
-            <w:drawing>
-              <wp:anchor distT="0" distB="0" distL="114300" distR="114300" simplePos="0" relativeHeight="251662336" behindDoc="0" locked="0" layoutInCell="1" allowOverlap="1" wp14:editId="2D314643">
-                <wp:simplePos x="0" y="0"/>
-                <mc:AlternateContent>
-                  <mc:Choice Requires="wp14">
-                    <wp:positionH relativeFrom="margin">
-                      <wp14:pctPosHOffset>77000</wp14:pctPosHOffset>
-                    </wp:positionH>
-                  </mc:Choice>
-                  <mc:Fallback>
-                    <wp:positionH relativeFrom="page">
-                      <wp:posOffset>5220970</wp:posOffset>
-                    </wp:positionH>
-                  </mc:Fallback>
-                </mc:AlternateContent>
-                <wp:positionV relativeFrom="bottomMargin">
-                  <wp:posOffset>9144000</wp:posOffset>
-                </wp:positionV>
-                <wp:extent cx="548640" cy="548640"/>
-                <wp:effectExtent l="3810" t="0" r="0" b="3810"/>
-                <wp:wrapNone/>
-                <wp:docPr id="17" name="Groupe 17"/>
-                <wp:cNvGraphicFramePr>
-                  <a:graphicFrameLocks xmlns:a="http://schemas.openxmlformats.org/drawingml/2006/main"/>
-                </wp:cNvGraphicFramePr>
-                <a:graphic xmlns:a="http://schemas.openxmlformats.org/drawingml/2006/main">
-                  <a:graphicData uri="http://schemas.microsoft.com/office/word/2010/wordprocessingGroup">
-                    <wpg:wgp>
-                      <wpg:cNvGrpSpPr>
-                        <a:grpSpLocks/>
-                      </wpg:cNvGrpSpPr>
-                      <wpg:grpSpPr bwMode="auto">
-                        <a:xfrm>
-                          <a:off x="0" y="0"/>
-                          <a:ext cx="548640" cy="548640"/>
-                          <a:chOff x="10653" y="14697"/>
-                          <a:chExt cx="864" cy="864"/>
-                        </a:xfrm>
-                      </wpg:grpSpPr>
-                      <wps:wsp>
-                        <wps:cNvPr id="18" name="Oval 18"/>
-                        <wps:cNvSpPr>
-                          <a:spLocks noChangeArrowheads="1"/>
-                        </wps:cNvSpPr>
-                        <wps:spPr bwMode="auto">
-                          <a:xfrm flipH="1">
-                            <a:off x="10860" y="14898"/>
-                            <a:ext cx="297" cy="303"/>
-                          </a:xfrm>
-                          <a:prstGeom prst="ellipse">
-                            <a:avLst/>
-                          </a:prstGeom>
-                          <a:solidFill>
-                            <a:srgbClr val="FE8637"/>
-                          </a:solidFill>
-                          <a:ln w="38100" cmpd="dbl">
-                            <a:solidFill>
-                              <a:srgbClr val="FE8637"/>
-                            </a:solidFill>
-                            <a:round/>
-                            <a:headEnd/>
-                            <a:tailEnd/>
-                          </a:ln>
-                          <a:effectLst/>
-                          <a:extLst>
-                            <a:ext uri="{AF507438-7753-43E0-B8FC-AC1667EBCBE1}">
-                              <a14:hiddenEffects xmlns:a14="http://schemas.microsoft.com/office/drawing/2010/main">
-                                <a:effectLst>
-                                  <a:outerShdw dist="45791" dir="3378596" algn="ctr" rotWithShape="0">
-                                    <a:srgbClr val="1F2F3F">
-                                      <a:alpha val="50000"/>
-                                    </a:srgbClr>
-                                  </a:outerShdw>
-                                </a:effectLst>
-                              </a14:hiddenEffects>
-                            </a:ext>
-                          </a:extLst>
-                        </wps:spPr>
-                        <wps:bodyPr rot="0" vert="horz" wrap="square" lIns="91440" tIns="45720" rIns="91440" bIns="45720" anchor="t" anchorCtr="0" upright="1">
-                          <a:noAutofit/>
-                        </wps:bodyPr>
-                      </wps:wsp>
-                      <wps:wsp>
-                        <wps:cNvPr id="19" name="Rectangle 19"/>
-                        <wps:cNvSpPr>
-                          <a:spLocks noChangeArrowheads="1"/>
-                        </wps:cNvSpPr>
-                        <wps:spPr bwMode="auto">
-                          <a:xfrm>
-                            <a:off x="10653" y="14697"/>
-                            <a:ext cx="864" cy="864"/>
-                          </a:xfrm>
-                          <a:prstGeom prst="rect">
-                            <a:avLst/>
-                          </a:prstGeom>
-                          <a:noFill/>
-                          <a:ln>
-                            <a:noFill/>
-                          </a:ln>
-                          <a:extLst>
-                            <a:ext uri="{909E8E84-426E-40DD-AFC4-6F175D3DCCD1}">
-                              <a14:hiddenFill xmlns:a14="http://schemas.microsoft.com/office/drawing/2010/main">
-                                <a:solidFill>
-                                  <a:srgbClr val="FFFFFF"/>
-                                </a:solidFill>
-                              </a14:hiddenFill>
-                            </a:ext>
-                            <a:ext uri="{91240B29-F687-4F45-9708-019B960494DF}">
-                              <a14:hiddenLine xmlns:a14="http://schemas.microsoft.com/office/drawing/2010/main" w="9525">
-                                <a:solidFill>
-                                  <a:srgbClr val="000000"/>
-                                </a:solidFill>
-                                <a:miter lim="800000"/>
-                                <a:headEnd/>
-                                <a:tailEnd/>
-                              </a14:hiddenLine>
-                            </a:ext>
-                          </a:extLst>
-                        </wps:spPr>
-                        <wps:bodyPr rot="0" vert="horz" wrap="square" lIns="91440" tIns="45720" rIns="91440" bIns="45720" anchor="t" anchorCtr="0" upright="1">
-                          <a:noAutofit/>
-                        </wps:bodyPr>
-                      </wps:wsp>
-                    </wpg:wgp>
-                  </a:graphicData>
-                </a:graphic>
-                <wp14:sizeRelH relativeFrom="margin">
-                  <wp14:pctWidth>0</wp14:pctWidth>
-                </wp14:sizeRelH>
-                <wp14:sizeRelV relativeFrom="margin">
-                  <wp14:pctHeight>0</wp14:pctHeight>
-                </wp14:sizeRelV>
-              </wp:anchor>
-            </w:drawing>
-          </mc:Choice>
-          <mc:Fallback>
-            <w:pict>
-              <v:group id="Groupe 17" o:spid="_x0000_s1026" style="position:absolute;margin-left:0;margin-top:10in;width:43.2pt;height:43.2pt;z-index:251662336;mso-left-percent:770;mso-position-horizontal-relative:margin;mso-position-vertical-relative:bottom-margin-area;mso-left-percent:770;mso-width-relative:margin;mso-height-relative:margin" coordorigin="10653,14697" coordsize="864,864" o:gfxdata="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">
-                <v:oval id="Oval 18" o:spid="_x0000_s1027" style="position:absolute;left:10860;top:14898;width:297;height:303;flip:x;visibility:visible;mso-wrap-style:square;v-text-anchor:top" o:gfxdata="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" fillcolor="#fe8637" strokecolor="#fe8637" strokeweight="3pt">
-                  <v:stroke linestyle="thinThin"/>
-                  <v:shadow color="#1f2f3f" opacity=".5" offset=",3pt"/>
-                </v:oval>
-                <v:rect id="Rectangle 19" o:spid="_x0000_s1028" style="position:absolute;left:10653;top:14697;width:864;height:864;visibility:visible;mso-wrap-style:square;v-text-anchor:top" o:gfxdata="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" filled="f" stroked="f"/>
-                <w10:wrap anchorx="margin" anchory="margin"/>
-              </v:group>
-            </w:pict>
-          </mc:Fallback>
-        </mc:AlternateContent>
-      </w:r>
-      <w:r>
-        <w:rPr>
-          <w:noProof/>
-          <w:szCs w:val="52"/>
-        </w:rPr>
-        <mc:AlternateContent>
-          <mc:Choice Requires="wpg">
-            <w:drawing>
-              <wp:anchor distT="0" distB="0" distL="114300" distR="114300" simplePos="0" relativeHeight="251663360" behindDoc="0" locked="0" layoutInCell="1" allowOverlap="1" wp14:editId="5661437E">
-                <wp:simplePos x="0" y="0"/>
-                <mc:AlternateContent>
-                  <mc:Choice Requires="wp14">
-                    <wp:positionH relativeFrom="margin">
-                      <wp14:pctPosHOffset>77000</wp14:pctPosHOffset>
-                    </wp:positionH>
-                  </mc:Choice>
-                  <mc:Fallback>
-                    <wp:positionH relativeFrom="page">
-                      <wp:posOffset>5220970</wp:posOffset>
-                    </wp:positionH>
-                  </mc:Fallback>
-                </mc:AlternateContent>
-                <wp:positionV relativeFrom="bottomMargin">
-                  <wp:posOffset>9144000</wp:posOffset>
-                </wp:positionV>
-                <wp:extent cx="548640" cy="548640"/>
-                <wp:effectExtent l="3810" t="0" r="0" b="3810"/>
-                <wp:wrapNone/>
-                <wp:docPr id="14" name="Groupe 14"/>
-                <wp:cNvGraphicFramePr>
-                  <a:graphicFrameLocks xmlns:a="http://schemas.openxmlformats.org/drawingml/2006/main"/>
-                </wp:cNvGraphicFramePr>
-                <a:graphic xmlns:a="http://schemas.openxmlformats.org/drawingml/2006/main">
-                  <a:graphicData uri="http://schemas.microsoft.com/office/word/2010/wordprocessingGroup">
-                    <wpg:wgp>
-                      <wpg:cNvGrpSpPr>
-                        <a:grpSpLocks/>
-                      </wpg:cNvGrpSpPr>
-                      <wpg:grpSpPr bwMode="auto">
-                        <a:xfrm>
-                          <a:off x="0" y="0"/>
-                          <a:ext cx="548640" cy="548640"/>
-                          <a:chOff x="10653" y="14697"/>
-                          <a:chExt cx="864" cy="864"/>
-                        </a:xfrm>
-                      </wpg:grpSpPr>
-                      <wps:wsp>
-                        <wps:cNvPr id="15" name="Oval 15"/>
-                        <wps:cNvSpPr>
-                          <a:spLocks noChangeArrowheads="1"/>
-                        </wps:cNvSpPr>
-                        <wps:spPr bwMode="auto">
-                          <a:xfrm flipH="1">
-                            <a:off x="10860" y="14898"/>
-                            <a:ext cx="297" cy="303"/>
-                          </a:xfrm>
-                          <a:prstGeom prst="ellipse">
-                            <a:avLst/>
-                          </a:prstGeom>
-                          <a:solidFill>
-                            <a:srgbClr val="FE8637"/>
-                          </a:solidFill>
-                          <a:ln w="38100" cmpd="dbl">
-                            <a:solidFill>
-                              <a:srgbClr val="FE8637"/>
-                            </a:solidFill>
-                            <a:round/>
-                            <a:headEnd/>
-                            <a:tailEnd/>
-                          </a:ln>
-                          <a:effectLst/>
-                          <a:extLst>
-                            <a:ext uri="{AF507438-7753-43E0-B8FC-AC1667EBCBE1}">
-                              <a14:hiddenEffects xmlns:a14="http://schemas.microsoft.com/office/drawing/2010/main">
-                                <a:effectLst>
-                                  <a:outerShdw dist="45791" dir="3378596" algn="ctr" rotWithShape="0">
-                                    <a:srgbClr val="1F2F3F">
-                                      <a:alpha val="50000"/>
-                                    </a:srgbClr>
-                                  </a:outerShdw>
-                                </a:effectLst>
-                              </a14:hiddenEffects>
-                            </a:ext>
-                          </a:extLst>
-                        </wps:spPr>
-                        <wps:bodyPr rot="0" vert="horz" wrap="square" lIns="91440" tIns="45720" rIns="91440" bIns="45720" anchor="t" anchorCtr="0" upright="1">
-                          <a:noAutofit/>
-                        </wps:bodyPr>
-                      </wps:wsp>
-                      <wps:wsp>
-                        <wps:cNvPr id="16" name="Rectangle 16"/>
-                        <wps:cNvSpPr>
-                          <a:spLocks noChangeArrowheads="1"/>
-                        </wps:cNvSpPr>
-                        <wps:spPr bwMode="auto">
-                          <a:xfrm>
-                            <a:off x="10653" y="14697"/>
-                            <a:ext cx="864" cy="864"/>
-                          </a:xfrm>
-                          <a:prstGeom prst="rect">
-                            <a:avLst/>
-                          </a:prstGeom>
-                          <a:noFill/>
-                          <a:ln>
-                            <a:noFill/>
-                          </a:ln>
-                          <a:extLst>
-                            <a:ext uri="{909E8E84-426E-40DD-AFC4-6F175D3DCCD1}">
-                              <a14:hiddenFill xmlns:a14="http://schemas.microsoft.com/office/drawing/2010/main">
-                                <a:solidFill>
-                                  <a:srgbClr val="FFFFFF"/>
-                                </a:solidFill>
-                              </a14:hiddenFill>
-                            </a:ext>
-                            <a:ext uri="{91240B29-F687-4F45-9708-019B960494DF}">
-                              <a14:hiddenLine xmlns:a14="http://schemas.microsoft.com/office/drawing/2010/main" w="9525">
-                                <a:solidFill>
-                                  <a:srgbClr val="000000"/>
-                                </a:solidFill>
-                                <a:miter lim="800000"/>
-                                <a:headEnd/>
-                                <a:tailEnd/>
-                              </a14:hiddenLine>
-                            </a:ext>
-                          </a:extLst>
-                        </wps:spPr>
-                        <wps:bodyPr rot="0" vert="horz" wrap="square" lIns="91440" tIns="45720" rIns="91440" bIns="45720" anchor="t" anchorCtr="0" upright="1">
-                          <a:noAutofit/>
-                        </wps:bodyPr>
-                      </wps:wsp>
-                    </wpg:wgp>
-                  </a:graphicData>
-                </a:graphic>
-                <wp14:sizeRelH relativeFrom="margin">
-                  <wp14:pctWidth>0</wp14:pctWidth>
-                </wp14:sizeRelH>
-                <wp14:sizeRelV relativeFrom="margin">
-                  <wp14:pctHeight>0</wp14:pctHeight>
-                </wp14:sizeRelV>
-              </wp:anchor>
-            </w:drawing>
-          </mc:Choice>
-          <mc:Fallback>
-            <w:pict>
-              <v:group id="Groupe 14" o:spid="_x0000_s1026" style="position:absolute;margin-left:0;margin-top:10in;width:43.2pt;height:43.2pt;z-index:251663360;mso-left-percent:770;mso-position-horizontal-relative:margin;mso-position-vertical-relative:bottom-margin-area;mso-left-percent:770;mso-width-relative:margin;mso-height-relative:margin" coordorigin="10653,14697" coordsize="864,864" o:gfxdata="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">
-                <v:oval id="Oval 15" o:spid="_x0000_s1027" style="position:absolute;left:10860;top:14898;width:297;height:303;flip:x;visibility:visible;mso-wrap-style:square;v-text-anchor:top" o:gfxdata="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" fillcolor="#fe8637" strokecolor="#fe8637" strokeweight="3pt">
-                  <v:stroke linestyle="thinThin"/>
-                  <v:shadow color="#1f2f3f" opacity=".5" offset=",3pt"/>
-                </v:oval>
-                <v:rect id="Rectangle 16" o:spid="_x0000_s1028" style="position:absolute;left:10653;top:14697;width:864;height:864;visibility:visible;mso-wrap-style:square;v-text-anchor:top" o:gfxdata="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" filled="f" stroked="f"/>
-                <w10:wrap anchorx="margin" anchory="margin"/>
-              </v:group>
-            </w:pict>
-          </mc:Fallback>
-        </mc:AlternateContent>
-      </w:r>
-      <w:r>
-        <w:rPr>
-          <w:noProof/>
-          <w:szCs w:val="52"/>
-        </w:rPr>
-        <mc:AlternateContent>
-          <mc:Choice Requires="wpg">
-            <w:drawing>
-              <wp:anchor distT="0" distB="0" distL="114300" distR="114300" simplePos="0" relativeHeight="251664384" behindDoc="0" locked="0" layoutInCell="1" allowOverlap="1" wp14:editId="6C6719BA">
-                <wp:simplePos x="0" y="0"/>
-                <mc:AlternateContent>
-                  <mc:Choice Requires="wp14">
-                    <wp:positionH relativeFrom="margin">
-                      <wp14:pctPosHOffset>77000</wp14:pctPosHOffset>
-                    </wp:positionH>
-                  </mc:Choice>
-                  <mc:Fallback>
-                    <wp:positionH relativeFrom="page">
-                      <wp:posOffset>5220970</wp:posOffset>
-                    </wp:positionH>
-                  </mc:Fallback>
-                </mc:AlternateContent>
-                <wp:positionV relativeFrom="bottomMargin">
-                  <wp:posOffset>9144000</wp:posOffset>
-                </wp:positionV>
-                <wp:extent cx="548640" cy="548640"/>
-                <wp:effectExtent l="3810" t="0" r="0" b="3810"/>
-                <wp:wrapNone/>
-                <wp:docPr id="11" name="Groupe 11"/>
-                <wp:cNvGraphicFramePr>
-                  <a:graphicFrameLocks xmlns:a="http://schemas.openxmlformats.org/drawingml/2006/main"/>
-                </wp:cNvGraphicFramePr>
-                <a:graphic xmlns:a="http://schemas.openxmlformats.org/drawingml/2006/main">
-                  <a:graphicData uri="http://schemas.microsoft.com/office/word/2010/wordprocessingGroup">
-                    <wpg:wgp>
-                      <wpg:cNvGrpSpPr>
-                        <a:grpSpLocks/>
-                      </wpg:cNvGrpSpPr>
-                      <wpg:grpSpPr bwMode="auto">
-                        <a:xfrm>
-                          <a:off x="0" y="0"/>
-                          <a:ext cx="548640" cy="548640"/>
-                          <a:chOff x="10653" y="14697"/>
-                          <a:chExt cx="864" cy="864"/>
-                        </a:xfrm>
-                      </wpg:grpSpPr>
-                      <wps:wsp>
-                        <wps:cNvPr id="12" name="Oval 12"/>
-                        <wps:cNvSpPr>
-                          <a:spLocks noChangeArrowheads="1"/>
-                        </wps:cNvSpPr>
-                        <wps:spPr bwMode="auto">
-                          <a:xfrm flipH="1">
-                            <a:off x="10860" y="14898"/>
-                            <a:ext cx="297" cy="303"/>
-                          </a:xfrm>
-                          <a:prstGeom prst="ellipse">
-                            <a:avLst/>
-                          </a:prstGeom>
-                          <a:solidFill>
-                            <a:srgbClr val="FE8637"/>
-                          </a:solidFill>
-                          <a:ln w="38100" cmpd="dbl">
-                            <a:solidFill>
-                              <a:srgbClr val="FE8637"/>
-                            </a:solidFill>
-                            <a:round/>
-                            <a:headEnd/>
-                            <a:tailEnd/>
-                          </a:ln>
-                          <a:effectLst/>
-                          <a:extLst>
-                            <a:ext uri="{AF507438-7753-43E0-B8FC-AC1667EBCBE1}">
-                              <a14:hiddenEffects xmlns:a14="http://schemas.microsoft.com/office/drawing/2010/main">
-                                <a:effectLst>
-                                  <a:outerShdw dist="45791" dir="3378596" algn="ctr" rotWithShape="0">
-                                    <a:srgbClr val="1F2F3F">
-                                      <a:alpha val="50000"/>
-                                    </a:srgbClr>
-                                  </a:outerShdw>
-                                </a:effectLst>
-                              </a14:hiddenEffects>
-                            </a:ext>
-                          </a:extLst>
-                        </wps:spPr>
-                        <wps:bodyPr rot="0" vert="horz" wrap="square" lIns="91440" tIns="45720" rIns="91440" bIns="45720" anchor="t" anchorCtr="0" upright="1">
-                          <a:noAutofit/>
-                        </wps:bodyPr>
-                      </wps:wsp>
-                      <wps:wsp>
-                        <wps:cNvPr id="13" name="Rectangle 13"/>
-                        <wps:cNvSpPr>
-                          <a:spLocks noChangeArrowheads="1"/>
-                        </wps:cNvSpPr>
-                        <wps:spPr bwMode="auto">
-                          <a:xfrm>
-                            <a:off x="10653" y="14697"/>
-                            <a:ext cx="864" cy="864"/>
-                          </a:xfrm>
-                          <a:prstGeom prst="rect">
-                            <a:avLst/>
-                          </a:prstGeom>
-                          <a:noFill/>
-                          <a:ln>
-                            <a:noFill/>
-                          </a:ln>
-                          <a:extLst>
-                            <a:ext uri="{909E8E84-426E-40DD-AFC4-6F175D3DCCD1}">
-                              <a14:hiddenFill xmlns:a14="http://schemas.microsoft.com/office/drawing/2010/main">
-                                <a:solidFill>
-                                  <a:srgbClr val="FFFFFF"/>
-                                </a:solidFill>
-                              </a14:hiddenFill>
-                            </a:ext>
-                            <a:ext uri="{91240B29-F687-4F45-9708-019B960494DF}">
-                              <a14:hiddenLine xmlns:a14="http://schemas.microsoft.com/office/drawing/2010/main" w="9525">
-                                <a:solidFill>
-                                  <a:srgbClr val="000000"/>
-                                </a:solidFill>
-                                <a:miter lim="800000"/>
-                                <a:headEnd/>
-                                <a:tailEnd/>
-                              </a14:hiddenLine>
-                            </a:ext>
-                          </a:extLst>
-                        </wps:spPr>
-                        <wps:bodyPr rot="0" vert="horz" wrap="square" lIns="91440" tIns="45720" rIns="91440" bIns="45720" anchor="t" anchorCtr="0" upright="1">
-                          <a:noAutofit/>
-                        </wps:bodyPr>
-                      </wps:wsp>
-                    </wpg:wgp>
-                  </a:graphicData>
-                </a:graphic>
-                <wp14:sizeRelH relativeFrom="margin">
-                  <wp14:pctWidth>0</wp14:pctWidth>
-                </wp14:sizeRelH>
-                <wp14:sizeRelV relativeFrom="margin">
-                  <wp14:pctHeight>0</wp14:pctHeight>
-                </wp14:sizeRelV>
-              </wp:anchor>
-            </w:drawing>
-          </mc:Choice>
-          <mc:Fallback>
-            <w:pict>
-              <v:group id="Groupe 11" o:spid="_x0000_s1026" style="position:absolute;margin-left:0;margin-top:10in;width:43.2pt;height:43.2pt;z-index:251664384;mso-left-percent:770;mso-position-horizontal-relative:margin;mso-position-vertical-relative:bottom-margin-area;mso-left-percent:770;mso-width-relative:margin;mso-height-relative:margin" coordorigin="10653,14697" coordsize="864,864" o:gfxdata="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">
-                <v:oval id="Oval 12" o:spid="_x0000_s1027" style="position:absolute;left:10860;top:14898;width:297;height:303;flip:x;visibility:visible;mso-wrap-style:square;v-text-anchor:top" o:gfxdata="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" fillcolor="#fe8637" strokecolor="#fe8637" strokeweight="3pt">
-                  <v:stroke linestyle="thinThin"/>
-                  <v:shadow color="#1f2f3f" opacity=".5" offset=",3pt"/>
-                </v:oval>
-                <v:rect id="Rectangle 13" o:spid="_x0000_s1028" style="position:absolute;left:10653;top:14697;width:864;height:864;visibility:visible;mso-wrap-style:square;v-text-anchor:top" o:gfxdata="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" filled="f" stroked="f"/>
-                <w10:wrap anchorx="margin" anchory="margin"/>
-              </v:group>
-            </w:pict>
-          </mc:Fallback>
-        </mc:AlternateContent>
-      </w:r>
-      <w:r>
-        <w:rPr>
-          <w:noProof/>
-          <w:szCs w:val="52"/>
-        </w:rPr>
-        <mc:AlternateContent>
-          <mc:Choice Requires="wpg">
-            <w:drawing>
-              <wp:anchor distT="0" distB="0" distL="114300" distR="114300" simplePos="0" relativeHeight="251665408" behindDoc="0" locked="0" layoutInCell="1" allowOverlap="1" wp14:editId="4A52F66C">
-                <wp:simplePos x="0" y="0"/>
-                <mc:AlternateContent>
-                  <mc:Choice Requires="wp14">
-                    <wp:positionH relativeFrom="margin">
-                      <wp14:pctPosHOffset>77000</wp14:pctPosHOffset>
-                    </wp:positionH>
-                  </mc:Choice>
-                  <mc:Fallback>
-                    <wp:positionH relativeFrom="page">
-                      <wp:posOffset>5220970</wp:posOffset>
-                    </wp:positionH>
-                  </mc:Fallback>
-                </mc:AlternateContent>
-                <wp:positionV relativeFrom="bottomMargin">
-                  <wp:posOffset>9144000</wp:posOffset>
-                </wp:positionV>
-                <wp:extent cx="548640" cy="548640"/>
-                <wp:effectExtent l="3810" t="0" r="0" b="3810"/>
-                <wp:wrapNone/>
-                <wp:docPr id="8" name="Groupe 8"/>
-                <wp:cNvGraphicFramePr>
-                  <a:graphicFrameLocks xmlns:a="http://schemas.openxmlformats.org/drawingml/2006/main"/>
-                </wp:cNvGraphicFramePr>
-                <a:graphic xmlns:a="http://schemas.openxmlformats.org/drawingml/2006/main">
-                  <a:graphicData uri="http://schemas.microsoft.com/office/word/2010/wordprocessingGroup">
-                    <wpg:wgp>
-                      <wpg:cNvGrpSpPr>
-                        <a:grpSpLocks/>
-                      </wpg:cNvGrpSpPr>
-                      <wpg:grpSpPr bwMode="auto">
-                        <a:xfrm>
-                          <a:off x="0" y="0"/>
-                          <a:ext cx="548640" cy="548640"/>
-                          <a:chOff x="10653" y="14697"/>
-                          <a:chExt cx="864" cy="864"/>
-                        </a:xfrm>
-                      </wpg:grpSpPr>
-                      <wps:wsp>
-                        <wps:cNvPr id="9" name="Oval 9"/>
-                        <wps:cNvSpPr>
-                          <a:spLocks noChangeArrowheads="1"/>
-                        </wps:cNvSpPr>
-                        <wps:spPr bwMode="auto">
-                          <a:xfrm flipH="1">
-                            <a:off x="10860" y="14898"/>
-                            <a:ext cx="297" cy="303"/>
-                          </a:xfrm>
-                          <a:prstGeom prst="ellipse">
-                            <a:avLst/>
-                          </a:prstGeom>
-                          <a:solidFill>
-                            <a:srgbClr val="FE8637"/>
-                          </a:solidFill>
-                          <a:ln w="38100" cmpd="dbl">
-                            <a:solidFill>
-                              <a:srgbClr val="FE8637"/>
-                            </a:solidFill>
-                            <a:round/>
-                            <a:headEnd/>
-                            <a:tailEnd/>
-                          </a:ln>
-                          <a:effectLst/>
-                          <a:extLst>
-                            <a:ext uri="{AF507438-7753-43E0-B8FC-AC1667EBCBE1}">
-                              <a14:hiddenEffects xmlns:a14="http://schemas.microsoft.com/office/drawing/2010/main">
-                                <a:effectLst>
-                                  <a:outerShdw dist="45791" dir="3378596" algn="ctr" rotWithShape="0">
-                                    <a:srgbClr val="1F2F3F">
-                                      <a:alpha val="50000"/>
-                                    </a:srgbClr>
-                                  </a:outerShdw>
-                                </a:effectLst>
-                              </a14:hiddenEffects>
-                            </a:ext>
-                          </a:extLst>
-                        </wps:spPr>
-                        <wps:bodyPr rot="0" vert="horz" wrap="square" lIns="91440" tIns="45720" rIns="91440" bIns="45720" anchor="t" anchorCtr="0" upright="1">
-                          <a:noAutofit/>
-                        </wps:bodyPr>
-                      </wps:wsp>
-                      <wps:wsp>
-                        <wps:cNvPr id="10" name="Rectangle 10"/>
-                        <wps:cNvSpPr>
-                          <a:spLocks noChangeArrowheads="1"/>
-                        </wps:cNvSpPr>
-                        <wps:spPr bwMode="auto">
-                          <a:xfrm>
-                            <a:off x="10653" y="14697"/>
-                            <a:ext cx="864" cy="864"/>
-                          </a:xfrm>
-                          <a:prstGeom prst="rect">
-                            <a:avLst/>
-                          </a:prstGeom>
-                          <a:noFill/>
-                          <a:ln>
-                            <a:noFill/>
-                          </a:ln>
-                          <a:extLst>
-                            <a:ext uri="{909E8E84-426E-40DD-AFC4-6F175D3DCCD1}">
-                              <a14:hiddenFill xmlns:a14="http://schemas.microsoft.com/office/drawing/2010/main">
-                                <a:solidFill>
-                                  <a:srgbClr val="FFFFFF"/>
-                                </a:solidFill>
-                              </a14:hiddenFill>
-                            </a:ext>
-                            <a:ext uri="{91240B29-F687-4F45-9708-019B960494DF}">
-                              <a14:hiddenLine xmlns:a14="http://schemas.microsoft.com/office/drawing/2010/main" w="9525">
-                                <a:solidFill>
-                                  <a:srgbClr val="000000"/>
-                                </a:solidFill>
-                                <a:miter lim="800000"/>
-                                <a:headEnd/>
-                                <a:tailEnd/>
-                              </a14:hiddenLine>
-                            </a:ext>
-                          </a:extLst>
-                        </wps:spPr>
-                        <wps:bodyPr rot="0" vert="horz" wrap="square" lIns="91440" tIns="45720" rIns="91440" bIns="45720" anchor="t" anchorCtr="0" upright="1">
-                          <a:noAutofit/>
-                        </wps:bodyPr>
-                      </wps:wsp>
-                    </wpg:wgp>
-                  </a:graphicData>
-                </a:graphic>
-                <wp14:sizeRelH relativeFrom="margin">
-                  <wp14:pctWidth>0</wp14:pctWidth>
-                </wp14:sizeRelH>
-                <wp14:sizeRelV relativeFrom="margin">
-                  <wp14:pctHeight>0</wp14:pctHeight>
-                </wp14:sizeRelV>
-              </wp:anchor>
-            </w:drawing>
-          </mc:Choice>
-          <mc:Fallback>
-            <w:pict>
-              <v:group id="Groupe 8" o:spid="_x0000_s1026" style="position:absolute;margin-left:0;margin-top:10in;width:43.2pt;height:43.2pt;z-index:251665408;mso-left-percent:770;mso-position-horizontal-relative:margin;mso-position-vertical-relative:bottom-margin-area;mso-left-percent:770;mso-width-relative:margin;mso-height-relative:margin" coordorigin="10653,14697" coordsize="864,864" o:gfxdata="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">
-                <v:oval id="Oval 9" o:spid="_x0000_s1027" style="position:absolute;left:10860;top:14898;width:297;height:303;flip:x;visibility:visible;mso-wrap-style:square;v-text-anchor:top" o:gfxdata="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" fillcolor="#fe8637" strokecolor="#fe8637" strokeweight="3pt">
-                  <v:stroke linestyle="thinThin"/>
-                  <v:shadow color="#1f2f3f" opacity=".5" offset=",3pt"/>
-                </v:oval>
-                <v:rect id="Rectangle 10" o:spid="_x0000_s1028" style="position:absolute;left:10653;top:14697;width:864;height:864;visibility:visible;mso-wrap-style:square;v-text-anchor:top" o:gfxdata="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" filled="f" stroked="f"/>
-                <w10:wrap anchorx="margin" anchory="margin"/>
-              </v:group>
-            </w:pict>
-          </mc:Fallback>
-        </mc:AlternateContent>
-      </w:r>
-      <w:r>
-        <w:rPr>
-          <w:noProof/>
-          <w:szCs w:val="52"/>
-        </w:rPr>
-        <mc:AlternateContent>
-          <mc:Choice Requires="wpg">
-            <w:drawing>
-              <wp:anchor distT="0" distB="0" distL="114300" distR="114300" simplePos="0" relativeHeight="251666432" behindDoc="0" locked="0" layoutInCell="1" allowOverlap="1" wp14:editId="6BC45ED4">
-                <wp:simplePos x="0" y="0"/>
-                <mc:AlternateContent>
-                  <mc:Choice Requires="wp14">
-                    <wp:positionH relativeFrom="margin">
-                      <wp14:pctPosHOffset>77000</wp14:pctPosHOffset>
-                    </wp:positionH>
-                  </mc:Choice>
-                  <mc:Fallback>
-                    <wp:positionH relativeFrom="page">
-                      <wp:posOffset>5220970</wp:posOffset>
-                    </wp:positionH>
-                  </mc:Fallback>
-                </mc:AlternateContent>
-                <wp:positionV relativeFrom="bottomMargin">
-                  <wp:posOffset>9144000</wp:posOffset>
-                </wp:positionV>
-                <wp:extent cx="548640" cy="548640"/>
-                <wp:effectExtent l="3810" t="0" r="0" b="3810"/>
-                <wp:wrapNone/>
-                <wp:docPr id="5" name="Groupe 5"/>
-                <wp:cNvGraphicFramePr>
-                  <a:graphicFrameLocks xmlns:a="http://schemas.openxmlformats.org/drawingml/2006/main"/>
-                </wp:cNvGraphicFramePr>
-                <a:graphic xmlns:a="http://schemas.openxmlformats.org/drawingml/2006/main">
-                  <a:graphicData uri="http://schemas.microsoft.com/office/word/2010/wordprocessingGroup">
-                    <wpg:wgp>
-                      <wpg:cNvGrpSpPr>
-                        <a:grpSpLocks/>
-                      </wpg:cNvGrpSpPr>
-                      <wpg:grpSpPr bwMode="auto">
-                        <a:xfrm>
-                          <a:off x="0" y="0"/>
-                          <a:ext cx="548640" cy="548640"/>
-                          <a:chOff x="10653" y="14697"/>
-                          <a:chExt cx="864" cy="864"/>
-                        </a:xfrm>
-                      </wpg:grpSpPr>
-                      <wps:wsp>
-                        <wps:cNvPr id="6" name="Oval 6"/>
-                        <wps:cNvSpPr>
-                          <a:spLocks noChangeArrowheads="1"/>
-                        </wps:cNvSpPr>
-                        <wps:spPr bwMode="auto">
-                          <a:xfrm flipH="1">
-                            <a:off x="10860" y="14898"/>
-                            <a:ext cx="297" cy="303"/>
-                          </a:xfrm>
-                          <a:prstGeom prst="ellipse">
-                            <a:avLst/>
-                          </a:prstGeom>
-                          <a:solidFill>
-                            <a:srgbClr val="FE8637"/>
-                          </a:solidFill>
-                          <a:ln w="38100" cmpd="dbl">
-                            <a:solidFill>
-                              <a:srgbClr val="FE8637"/>
-                            </a:solidFill>
-                            <a:round/>
-                            <a:headEnd/>
-                            <a:tailEnd/>
-                          </a:ln>
-                          <a:effectLst/>
-                          <a:extLst>
-                            <a:ext uri="{AF507438-7753-43E0-B8FC-AC1667EBCBE1}">
-                              <a14:hiddenEffects xmlns:a14="http://schemas.microsoft.com/office/drawing/2010/main">
-                                <a:effectLst>
-                                  <a:outerShdw dist="45791" dir="3378596" algn="ctr" rotWithShape="0">
-                                    <a:srgbClr val="1F2F3F">
-                                      <a:alpha val="50000"/>
-                                    </a:srgbClr>
-                                  </a:outerShdw>
-                                </a:effectLst>
-                              </a14:hiddenEffects>
-                            </a:ext>
-                          </a:extLst>
-                        </wps:spPr>
-                        <wps:bodyPr rot="0" vert="horz" wrap="square" lIns="91440" tIns="45720" rIns="91440" bIns="45720" anchor="t" anchorCtr="0" upright="1">
-                          <a:noAutofit/>
-                        </wps:bodyPr>
-                      </wps:wsp>
-                      <wps:wsp>
-                        <wps:cNvPr id="7" name="Rectangle 7"/>
-                        <wps:cNvSpPr>
-                          <a:spLocks noChangeArrowheads="1"/>
-                        </wps:cNvSpPr>
-                        <wps:spPr bwMode="auto">
-                          <a:xfrm>
-                            <a:off x="10653" y="14697"/>
-                            <a:ext cx="864" cy="864"/>
-                          </a:xfrm>
-                          <a:prstGeom prst="rect">
-                            <a:avLst/>
-                          </a:prstGeom>
-                          <a:noFill/>
-                          <a:ln>
-                            <a:noFill/>
-                          </a:ln>
-                          <a:extLst>
-                            <a:ext uri="{909E8E84-426E-40DD-AFC4-6F175D3DCCD1}">
-                              <a14:hiddenFill xmlns:a14="http://schemas.microsoft.com/office/drawing/2010/main">
-                                <a:solidFill>
-                                  <a:srgbClr val="FFFFFF"/>
-                                </a:solidFill>
-                              </a14:hiddenFill>
-                            </a:ext>
-                            <a:ext uri="{91240B29-F687-4F45-9708-019B960494DF}">
-                              <a14:hiddenLine xmlns:a14="http://schemas.microsoft.com/office/drawing/2010/main" w="9525">
-                                <a:solidFill>
-                                  <a:srgbClr val="000000"/>
-                                </a:solidFill>
-                                <a:miter lim="800000"/>
-                                <a:headEnd/>
-                                <a:tailEnd/>
-                              </a14:hiddenLine>
-                            </a:ext>
-                          </a:extLst>
-                        </wps:spPr>
-                        <wps:bodyPr rot="0" vert="horz" wrap="square" lIns="91440" tIns="45720" rIns="91440" bIns="45720" anchor="t" anchorCtr="0" upright="1">
-                          <a:noAutofit/>
-                        </wps:bodyPr>
-                      </wps:wsp>
-                    </wpg:wgp>
-                  </a:graphicData>
-                </a:graphic>
-                <wp14:sizeRelH relativeFrom="margin">
-                  <wp14:pctWidth>0</wp14:pctWidth>
-                </wp14:sizeRelH>
-                <wp14:sizeRelV relativeFrom="margin">
-                  <wp14:pctHeight>0</wp14:pctHeight>
-                </wp14:sizeRelV>
-              </wp:anchor>
-            </w:drawing>
-          </mc:Choice>
-          <mc:Fallback>
-            <w:pict>
-              <v:group id="Groupe 5" o:spid="_x0000_s1026" style="position:absolute;margin-left:0;margin-top:10in;width:43.2pt;height:43.2pt;z-index:251666432;mso-left-percent:770;mso-position-horizontal-relative:margin;mso-position-vertical-relative:bottom-margin-area;mso-left-percent:770;mso-width-relative:margin;mso-height-relative:margin" coordorigin="10653,14697" coordsize="864,864" o:gfxdata="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">
-                <v:oval id="Oval 6" o:spid="_x0000_s1027" style="position:absolute;left:10860;top:14898;width:297;height:303;flip:x;visibility:visible;mso-wrap-style:square;v-text-anchor:top" o:gfxdata="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" fillcolor="#fe8637" strokecolor="#fe8637" strokeweight="3pt">
-                  <v:stroke linestyle="thinThin"/>
-                  <v:shadow color="#1f2f3f" opacity=".5" offset=",3pt"/>
-                </v:oval>
-                <v:rect id="Rectangle 7" o:spid="_x0000_s1028" style="position:absolute;left:10653;top:14697;width:864;height:864;visibility:visible;mso-wrap-style:square;v-text-anchor:top" o:gfxdata="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" filled="f" stroked="f"/>
-                <w10:wrap anchorx="margin" anchory="margin"/>
-              </v:group>
-            </w:pict>
-          </mc:Fallback>
-        </mc:AlternateContent>
-      </w:r>
-      <w:r>
-        <w:rPr>
-          <w:noProof/>
-          <w:szCs w:val="52"/>
-        </w:rPr>
-        <mc:AlternateContent>
-          <mc:Choice Requires="wpg">
-            <w:drawing>
-              <wp:anchor distT="0" distB="0" distL="114300" distR="114300" simplePos="0" relativeHeight="251667456" behindDoc="0" locked="0" layoutInCell="1" allowOverlap="1" wp14:editId="6776E3CC">
-                <wp:simplePos x="0" y="0"/>
-                <mc:AlternateContent>
-                  <mc:Choice Requires="wp14">
-                    <wp:positionH relativeFrom="margin">
-                      <wp14:pctPosHOffset>77000</wp14:pctPosHOffset>
-                    </wp:positionH>
-                  </mc:Choice>
-                  <mc:Fallback>
-                    <wp:positionH relativeFrom="page">
-                      <wp:posOffset>5220970</wp:posOffset>
-                    </wp:positionH>
-                  </mc:Fallback>
-                </mc:AlternateContent>
-                <wp:positionV relativeFrom="bottomMargin">
-                  <wp:posOffset>9144000</wp:posOffset>
-                </wp:positionV>
-                <wp:extent cx="548640" cy="548640"/>
-                <wp:effectExtent l="3810" t="0" r="0" b="3810"/>
-                <wp:wrapNone/>
-                <wp:docPr id="2" name="Groupe 2"/>
-                <wp:cNvGraphicFramePr>
-                  <a:graphicFrameLocks xmlns:a="http://schemas.openxmlformats.org/drawingml/2006/main"/>
-                </wp:cNvGraphicFramePr>
-                <a:graphic xmlns:a="http://schemas.openxmlformats.org/drawingml/2006/main">
-                  <a:graphicData uri="http://schemas.microsoft.com/office/word/2010/wordprocessingGroup">
-                    <wpg:wgp>
-                      <wpg:cNvGrpSpPr>
-                        <a:grpSpLocks/>
-                      </wpg:cNvGrpSpPr>
-                      <wpg:grpSpPr bwMode="auto">
-                        <a:xfrm>
-                          <a:off x="0" y="0"/>
-                          <a:ext cx="548640" cy="548640"/>
-                          <a:chOff x="10653" y="14697"/>
-                          <a:chExt cx="864" cy="864"/>
-                        </a:xfrm>
-                      </wpg:grpSpPr>
-                      <wps:wsp>
-                        <wps:cNvPr id="3" name="Oval 3"/>
-                        <wps:cNvSpPr>
-                          <a:spLocks noChangeArrowheads="1"/>
-                        </wps:cNvSpPr>
-                        <wps:spPr bwMode="auto">
-                          <a:xfrm flipH="1">
-                            <a:off x="10860" y="14898"/>
-                            <a:ext cx="297" cy="303"/>
-                          </a:xfrm>
-                          <a:prstGeom prst="ellipse">
-                            <a:avLst/>
-                          </a:prstGeom>
-                          <a:solidFill>
-                            <a:srgbClr val="FE8637"/>
-                          </a:solidFill>
-                          <a:ln w="38100" cmpd="dbl">
-                            <a:solidFill>
-                              <a:srgbClr val="FE8637"/>
-                            </a:solidFill>
-                            <a:round/>
-                            <a:headEnd/>
-                            <a:tailEnd/>
-                          </a:ln>
-                          <a:effectLst/>
-                          <a:extLst>
-                            <a:ext uri="{AF507438-7753-43E0-B8FC-AC1667EBCBE1}">
-                              <a14:hiddenEffects xmlns:a14="http://schemas.microsoft.com/office/drawing/2010/main">
-                                <a:effectLst>
-                                  <a:outerShdw dist="45791" dir="3378596" algn="ctr" rotWithShape="0">
-                                    <a:srgbClr val="1F2F3F">
-                                      <a:alpha val="50000"/>
-                                    </a:srgbClr>
-                                  </a:outerShdw>
-                                </a:effectLst>
-                              </a14:hiddenEffects>
-                            </a:ext>
-                          </a:extLst>
-                        </wps:spPr>
-                        <wps:bodyPr rot="0" vert="horz" wrap="square" lIns="91440" tIns="45720" rIns="91440" bIns="45720" anchor="t" anchorCtr="0" upright="1">
-                          <a:noAutofit/>
-                        </wps:bodyPr>
-                      </wps:wsp>
-                      <wps:wsp>
-                        <wps:cNvPr id="4" name="Rectangle 4"/>
-                        <wps:cNvSpPr>
-                          <a:spLocks noChangeArrowheads="1"/>
-                        </wps:cNvSpPr>
-                        <wps:spPr bwMode="auto">
-                          <a:xfrm>
-                            <a:off x="10653" y="14697"/>
-                            <a:ext cx="864" cy="864"/>
-                          </a:xfrm>
-                          <a:prstGeom prst="rect">
-                            <a:avLst/>
-                          </a:prstGeom>
-                          <a:noFill/>
-                          <a:ln>
-                            <a:noFill/>
-                          </a:ln>
-                          <a:extLst>
-                            <a:ext uri="{909E8E84-426E-40DD-AFC4-6F175D3DCCD1}">
-                              <a14:hiddenFill xmlns:a14="http://schemas.microsoft.com/office/drawing/2010/main">
-                                <a:solidFill>
-                                  <a:srgbClr val="FFFFFF"/>
-                                </a:solidFill>
-                              </a14:hiddenFill>
-                            </a:ext>
-                            <a:ext uri="{91240B29-F687-4F45-9708-019B960494DF}">
-                              <a14:hiddenLine xmlns:a14="http://schemas.microsoft.com/office/drawing/2010/main" w="9525">
-                                <a:solidFill>
-                                  <a:srgbClr val="000000"/>
-                                </a:solidFill>
-                                <a:miter lim="800000"/>
-                                <a:headEnd/>
-                                <a:tailEnd/>
-                              </a14:hiddenLine>
-                            </a:ext>
-                          </a:extLst>
-                        </wps:spPr>
-                        <wps:bodyPr rot="0" vert="horz" wrap="square" lIns="91440" tIns="45720" rIns="91440" bIns="45720" anchor="t" anchorCtr="0" upright="1">
-                          <a:noAutofit/>
-                        </wps:bodyPr>
-                      </wps:wsp>
-                    </wpg:wgp>
-                  </a:graphicData>
-                </a:graphic>
-                <wp14:sizeRelH relativeFrom="margin">
-                  <wp14:pctWidth>0</wp14:pctWidth>
-                </wp14:sizeRelH>
-                <wp14:sizeRelV relativeFrom="margin">
-                  <wp14:pctHeight>0</wp14:pctHeight>
-                </wp14:sizeRelV>
-              </wp:anchor>
-            </w:drawing>
-          </mc:Choice>
-          <mc:Fallback>
-            <w:pict>
-              <v:group id="Groupe 2" o:spid="_x0000_s1026" style="position:absolute;margin-left:0;margin-top:10in;width:43.2pt;height:43.2pt;z-index:251667456;mso-left-percent:770;mso-position-horizontal-relative:margin;mso-position-vertical-relative:bottom-margin-area;mso-left-percent:770;mso-width-relative:margin;mso-height-relative:margin" coordorigin="10653,14697" coordsize="864,864" o:gfxdata="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">
-                <v:oval id="Oval 3" o:spid="_x0000_s1027" style="position:absolute;left:10860;top:14898;width:297;height:303;flip:x;visibility:visible;mso-wrap-style:square;v-text-anchor:top" o:gfxdata="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" fillcolor="#fe8637" strokecolor="#fe8637" strokeweight="3pt">
-                  <v:stroke linestyle="thinThin"/>
-                  <v:shadow color="#1f2f3f" opacity=".5" offset=",3pt"/>
-                </v:oval>
-                <v:rect id="Rectangle 4" o:spid="_x0000_s1028" style="position:absolute;left:10653;top:14697;width:864;height:864;visibility:visible;mso-wrap-style:square;v-text-anchor:top" o:gfxdata="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" filled="f" stroked="f"/>
-                <w10:wrap anchorx="margin" anchory="margin"/>
-              </v:group>
-            </w:pict>
-          </mc:Fallback>
-        </mc:AlternateContent>
+      </w:pPr>
+      <w:r>
+        <w:lastRenderedPageBreak/>
+        <w:t>T</w:t>
+      </w:r>
+      <w:r>
+        <w:t>aches</w:t>
+      </w:r>
+    </w:p>
+    <w:p>
+      <w:pPr>
+        <w:pStyle w:val="Titre1"/>
+      </w:pPr>
+      <w:r>
+        <w:t>Interface du joueur</w:t>
       </w:r>
     </w:p>
     <w:p>
       <w:pPr>
         <w:pStyle w:val="Sous-titre"/>
       </w:pPr>
-      <w:sdt>
-        <w:sdtPr>
-          <w:id w:val="221498499"/>
-          <w:placeholder>
-            <w:docPart w:val="8C8E313B8DCF45FFB08906CBA560CEC1"/>
-          </w:placeholder>
-          <w:showingPlcHdr/>
-          <w:dataBinding w:prefixMappings="xmlns:ns0='http://purl.org/dc/elements/1.1/' xmlns:ns1='http://schemas.openxmlformats.org/package/2006/metadata/core-properties' " w:xpath="/ns1:coreProperties[1]/ns0:subject[1]" w:storeItemID="{6C3C8BC8-F283-45AE-878A-BAB7291924A1}"/>
-          <w:text/>
-        </w:sdtPr>
-        <w:sdtEndPr/>
-        <w:sdtContent>
-          <w:r>
-            <w:t>[Sous-titre du document]</w:t>
-          </w:r>
-        </w:sdtContent>
-      </w:sdt>
-      <w:r>
-        <w:t xml:space="preserve"> </w:t>
-      </w:r>
-    </w:p>
-    <w:p>
-      <w:pPr>
-        <w:rPr>
-          <w:color w:val="auto"/>
-        </w:rPr>
-      </w:pPr>
-    </w:p>
-    <w:p>
-      <w:pPr>
-        <w:pStyle w:val="Titre"/>
-        <w:rPr>
-          <w:lang w:val="en-US"/>
-        </w:rPr>
-      </w:pPr>
-      <w:r>
-        <w:t>T</w:t>
-      </w:r>
-      <w:r>
-        <w:rPr>
-          <w:lang w:val="en-US"/>
-        </w:rPr>
-        <w:t>aches</w:t>
-      </w:r>
-    </w:p>
-    <w:p>
-      <w:pPr>
-        <w:pStyle w:val="Titre1"/>
-        <w:rPr>
-          <w:lang w:val="en-US"/>
-        </w:rPr>
-      </w:pPr>
-      <w:r>
-        <w:rPr>
-          <w:lang w:val="en-US"/>
-        </w:rPr>
-        <w:t xml:space="preserve">Interface du </w:t>
-      </w:r>
-      <w:proofErr w:type="spellStart"/>
-      <w:r>
-        <w:rPr>
-          <w:lang w:val="en-US"/>
-        </w:rPr>
-        <w:t>joueur</w:t>
-      </w:r>
-      <w:proofErr w:type="spellEnd"/>
-    </w:p>
-    <w:p>
-      <w:pPr>
-        <w:pStyle w:val="Sous-titre"/>
-        <w:rPr>
-          <w:lang w:val="en-US"/>
-        </w:rPr>
-      </w:pPr>
-      <w:proofErr w:type="spellStart"/>
-      <w:r>
-        <w:rPr>
-          <w:lang w:val="en-US"/>
-        </w:rPr>
-        <w:t>Edouard</w:t>
-      </w:r>
-      <w:proofErr w:type="spellEnd"/>
-      <w:r>
-        <w:rPr>
-          <w:lang w:val="en-US"/>
-        </w:rPr>
-        <w:t xml:space="preserve"> </w:t>
-      </w:r>
-      <w:proofErr w:type="spellStart"/>
-      <w:r>
-        <w:rPr>
-          <w:lang w:val="en-US"/>
-        </w:rPr>
-        <w:t>Brunvarlet</w:t>
-      </w:r>
-      <w:proofErr w:type="spellEnd"/>
+      <w:r>
+        <w:t>Edouard Brunvarlet</w:t>
+      </w:r>
     </w:p>
     <w:p>
       <w:pPr>
@@ -4409,16 +1027,8 @@
         <w:rPr>
           <w:lang w:val="en-US"/>
         </w:rPr>
-        <w:t xml:space="preserve">Page </w:t>
-      </w:r>
-      <w:proofErr w:type="spellStart"/>
-      <w:r>
-        <w:rPr>
-          <w:lang w:val="en-US"/>
-        </w:rPr>
-        <w:t>d’accueil</w:t>
-      </w:r>
-      <w:proofErr w:type="spellEnd"/>
+        <w:t>Page d’accueil</w:t>
+      </w:r>
     </w:p>
     <w:p>
       <w:pPr>
@@ -4467,19 +1077,11 @@
           <w:lang w:val="en-US"/>
         </w:rPr>
       </w:pPr>
-      <w:proofErr w:type="spellStart"/>
       <w:r>
         <w:rPr>
           <w:lang w:val="en-US"/>
         </w:rPr>
-        <w:t>Choix</w:t>
-      </w:r>
-      <w:proofErr w:type="spellEnd"/>
-      <w:r>
-        <w:rPr>
-          <w:lang w:val="en-US"/>
-        </w:rPr>
-        <w:t xml:space="preserve"> d’un gameplay</w:t>
+        <w:t>Choix d’un serveur</w:t>
       </w:r>
     </w:p>
     <w:p>
@@ -4493,28 +1095,20 @@
           <w:lang w:val="en-US"/>
         </w:rPr>
       </w:pPr>
-      <w:proofErr w:type="spellStart"/>
       <w:r>
         <w:rPr>
           <w:lang w:val="en-US"/>
         </w:rPr>
-        <w:t>Choix</w:t>
-      </w:r>
-      <w:proofErr w:type="spellEnd"/>
+        <w:t>C</w:t>
+      </w:r>
+      <w:bookmarkStart w:id="0" w:name="_GoBack"/>
+      <w:bookmarkEnd w:id="0"/>
       <w:r>
         <w:rPr>
           <w:lang w:val="en-US"/>
         </w:rPr>
-        <w:t xml:space="preserve"> d’un </w:t>
-      </w:r>
-      <w:proofErr w:type="spellStart"/>
-      <w:r>
-        <w:rPr>
-          <w:lang w:val="en-US"/>
-        </w:rPr>
-        <w:t>serveur</w:t>
-      </w:r>
-      <w:proofErr w:type="spellEnd"/>
+        <w:t>hoix d’un gameplay</w:t>
+      </w:r>
     </w:p>
     <w:p>
       <w:pPr>
@@ -4527,28 +1121,12 @@
           <w:lang w:val="en-US"/>
         </w:rPr>
       </w:pPr>
-      <w:proofErr w:type="spellStart"/>
       <w:r>
         <w:rPr>
           <w:lang w:val="en-US"/>
         </w:rPr>
-        <w:t>Attente</w:t>
-      </w:r>
-      <w:proofErr w:type="spellEnd"/>
-      <w:r>
-        <w:rPr>
-          <w:lang w:val="en-US"/>
-        </w:rPr>
-        <w:t xml:space="preserve"> de </w:t>
-      </w:r>
-      <w:proofErr w:type="spellStart"/>
-      <w:r>
-        <w:rPr>
-          <w:lang w:val="en-US"/>
-        </w:rPr>
-        <w:t>joueurs</w:t>
-      </w:r>
-      <w:proofErr w:type="spellEnd"/>
+        <w:t>Attente de joueurs</w:t>
+      </w:r>
     </w:p>
     <w:p>
       <w:pPr>
@@ -4565,21 +1143,7 @@
         <w:rPr>
           <w:lang w:val="en-US"/>
         </w:rPr>
-        <w:t xml:space="preserve">Interface en </w:t>
-      </w:r>
-      <w:proofErr w:type="spellStart"/>
-      <w:r>
-        <w:rPr>
-          <w:lang w:val="en-US"/>
-        </w:rPr>
-        <w:t>jeu</w:t>
-      </w:r>
-      <w:proofErr w:type="spellEnd"/>
-      <w:r>
-        <w:rPr>
-          <w:lang w:val="en-US"/>
-        </w:rPr>
-        <w:t xml:space="preserve"> des gameplays</w:t>
+        <w:t>Interface en jeu des gameplays</w:t>
       </w:r>
     </w:p>
     <w:p>
@@ -4595,13 +1159,8 @@
         <w:pStyle w:val="Sous-titre"/>
       </w:pPr>
       <w:r>
-        <w:t xml:space="preserve">Mathieu </w:t>
-      </w:r>
-      <w:proofErr w:type="spellStart"/>
-      <w:r>
-        <w:t>Leurquin</w:t>
-      </w:r>
-      <w:proofErr w:type="spellEnd"/>
+        <w:t>Mathieu Leurquin</w:t>
+      </w:r>
     </w:p>
     <w:p>
       <w:pPr>
@@ -4635,21 +1194,8 @@
           <w:numId w:val="8"/>
         </w:numPr>
       </w:pPr>
-      <w:proofErr w:type="spellStart"/>
-      <w:r>
-        <w:t>Reception</w:t>
-      </w:r>
-      <w:proofErr w:type="spellEnd"/>
-      <w:r>
-        <w:t xml:space="preserve"> et </w:t>
-      </w:r>
-      <w:proofErr w:type="spellStart"/>
-      <w:r>
-        <w:t>interpretation</w:t>
-      </w:r>
-      <w:proofErr w:type="spellEnd"/>
-      <w:r>
-        <w:t xml:space="preserve"> des commandes clients</w:t>
+      <w:r>
+        <w:t>Reception et interpretation des commandes clients</w:t>
       </w:r>
     </w:p>
     <w:p>
@@ -4672,13 +1218,8 @@
           <w:numId w:val="8"/>
         </w:numPr>
       </w:pPr>
-      <w:proofErr w:type="spellStart"/>
-      <w:r>
-        <w:t>Fonctionnalites</w:t>
-      </w:r>
-      <w:proofErr w:type="spellEnd"/>
-      <w:r>
-        <w:t xml:space="preserve"> d</w:t>
+      <w:r>
+        <w:t>Fonctionnalites d</w:t>
       </w:r>
       <w:r>
         <w:t>u M</w:t>
@@ -4695,13 +1236,8 @@
           <w:numId w:val="8"/>
         </w:numPr>
       </w:pPr>
-      <w:proofErr w:type="spellStart"/>
-      <w:r>
-        <w:t>Fonctionnalites</w:t>
-      </w:r>
-      <w:proofErr w:type="spellEnd"/>
-      <w:r>
-        <w:t xml:space="preserve"> du H</w:t>
+      <w:r>
+        <w:t>Fonctionnalites du H</w:t>
       </w:r>
       <w:r>
         <w:t>unter</w:t>
@@ -4715,16 +1251,11 @@
           <w:numId w:val="8"/>
         </w:numPr>
       </w:pPr>
-      <w:proofErr w:type="spellStart"/>
       <w:r>
         <w:t>Fonction</w:t>
       </w:r>
       <w:r>
-        <w:t>nalites</w:t>
-      </w:r>
-      <w:proofErr w:type="spellEnd"/>
-      <w:r>
-        <w:t xml:space="preserve"> du Gladiateur</w:t>
+        <w:t>nalites du Gladiateur</w:t>
       </w:r>
     </w:p>
     <w:p>
@@ -4735,19 +1266,9 @@
           <w:numId w:val="8"/>
         </w:numPr>
       </w:pPr>
-      <w:proofErr w:type="spellStart"/>
-      <w:r>
-        <w:t>Fonctionnalites</w:t>
-      </w:r>
-      <w:proofErr w:type="spellEnd"/>
-      <w:r>
-        <w:t xml:space="preserve"> des </w:t>
-      </w:r>
-      <w:proofErr w:type="spellStart"/>
-      <w:r>
-        <w:t>Elements</w:t>
-      </w:r>
-      <w:proofErr w:type="spellEnd"/>
+      <w:r>
+        <w:t>Fonctionnalites des Elements</w:t>
+      </w:r>
     </w:p>
     <w:p>
       <w:pPr>
@@ -4757,13 +1278,8 @@
           <w:numId w:val="8"/>
         </w:numPr>
       </w:pPr>
-      <w:proofErr w:type="spellStart"/>
-      <w:r>
-        <w:t>Fonctionnalites</w:t>
-      </w:r>
-      <w:proofErr w:type="spellEnd"/>
-      <w:r>
-        <w:t xml:space="preserve"> du Tisseur D’esprit</w:t>
+      <w:r>
+        <w:t>Fonctionnalites du Tisseur D’esprit</w:t>
       </w:r>
     </w:p>
     <w:p>
@@ -4774,13 +1290,8 @@
           <w:numId w:val="8"/>
         </w:numPr>
       </w:pPr>
-      <w:proofErr w:type="spellStart"/>
-      <w:r>
-        <w:t>Fonctionnalites</w:t>
-      </w:r>
-      <w:proofErr w:type="spellEnd"/>
-      <w:r>
-        <w:t xml:space="preserve"> du Commando</w:t>
+      <w:r>
+        <w:t>Fonctionnalites du Commando</w:t>
       </w:r>
     </w:p>
     <w:p>
@@ -4816,15 +1327,7 @@
         </w:numPr>
       </w:pPr>
       <w:r>
-        <w:t xml:space="preserve">Analyse du jeu pour envoyer le </w:t>
-      </w:r>
-      <w:proofErr w:type="spellStart"/>
-      <w:r>
-        <w:t>resume</w:t>
-      </w:r>
-      <w:proofErr w:type="spellEnd"/>
-      <w:r>
-        <w:t xml:space="preserve"> au serveur maitre</w:t>
+        <w:t>Analyse du jeu pour envoyer le resume au serveur maitre</w:t>
       </w:r>
     </w:p>
     <w:p>
@@ -4840,13 +1343,8 @@
         <w:pStyle w:val="Sous-titre"/>
       </w:pPr>
       <w:r>
-        <w:t xml:space="preserve">Benjamin </w:t>
-      </w:r>
-      <w:proofErr w:type="spellStart"/>
-      <w:r>
-        <w:t>Ledrappier</w:t>
-      </w:r>
-      <w:proofErr w:type="spellEnd"/>
+        <w:t>Benjamin Ledrappier</w:t>
+      </w:r>
     </w:p>
     <w:p>
       <w:pPr>
@@ -4857,13 +1355,8 @@
         </w:numPr>
       </w:pPr>
       <w:r>
-        <w:t xml:space="preserve">Base de </w:t>
-      </w:r>
-      <w:proofErr w:type="spellStart"/>
-      <w:r>
-        <w:t>donnees</w:t>
-      </w:r>
-      <w:proofErr w:type="spellEnd"/>
+        <w:t>Base de donnees</w:t>
+      </w:r>
     </w:p>
     <w:p>
       <w:pPr>
@@ -4886,15 +1379,7 @@
         </w:numPr>
       </w:pPr>
       <w:r>
-        <w:t xml:space="preserve">Sauvegarde des </w:t>
-      </w:r>
-      <w:proofErr w:type="spellStart"/>
-      <w:r>
-        <w:t>succes</w:t>
-      </w:r>
-      <w:proofErr w:type="spellEnd"/>
-      <w:r>
-        <w:t>/scores des joueurs</w:t>
+        <w:t>Sauvegarde des succes/scores des joueurs</w:t>
       </w:r>
     </w:p>
     <w:p>
@@ -4929,21 +1414,8 @@
           <w:numId w:val="8"/>
         </w:numPr>
       </w:pPr>
-      <w:proofErr w:type="spellStart"/>
-      <w:r>
-        <w:t>Recuperation</w:t>
-      </w:r>
-      <w:proofErr w:type="spellEnd"/>
-      <w:r>
-        <w:t xml:space="preserve"> des </w:t>
-      </w:r>
-      <w:proofErr w:type="spellStart"/>
-      <w:r>
-        <w:t>donnees</w:t>
-      </w:r>
-      <w:proofErr w:type="spellEnd"/>
-      <w:r>
-        <w:t xml:space="preserve"> de partie</w:t>
+      <w:r>
+        <w:t>Recuperation des donnees de partie</w:t>
       </w:r>
     </w:p>
     <w:p>
@@ -4955,7 +1427,6 @@
         </w:numPr>
       </w:pPr>
       <w:r>
-        <w:lastRenderedPageBreak/>
         <w:t>Envoi d’infos au client</w:t>
       </w:r>
     </w:p>
@@ -4980,15 +1451,7 @@
         </w:numPr>
       </w:pPr>
       <w:r>
-        <w:t xml:space="preserve">Liste des </w:t>
-      </w:r>
-      <w:proofErr w:type="spellStart"/>
-      <w:r>
-        <w:t>succes</w:t>
-      </w:r>
-      <w:proofErr w:type="spellEnd"/>
-      <w:r>
-        <w:t>/scores</w:t>
+        <w:t>Liste des succes/scores</w:t>
       </w:r>
     </w:p>
     <w:p>
@@ -5004,6 +1467,7 @@
         <w:pStyle w:val="Sous-titre"/>
       </w:pPr>
       <w:r>
+        <w:lastRenderedPageBreak/>
         <w:t>Tarik Abdous</w:t>
       </w:r>
     </w:p>
@@ -5015,19 +1479,9 @@
           <w:numId w:val="8"/>
         </w:numPr>
       </w:pPr>
-      <w:proofErr w:type="spellStart"/>
-      <w:r>
-        <w:t>Theme</w:t>
-      </w:r>
-      <w:proofErr w:type="spellEnd"/>
-      <w:r>
-        <w:t xml:space="preserve"> </w:t>
-      </w:r>
-      <w:proofErr w:type="spellStart"/>
-      <w:r>
-        <w:t>general</w:t>
-      </w:r>
-      <w:proofErr w:type="spellEnd"/>
+      <w:r>
+        <w:t>Theme general</w:t>
+      </w:r>
     </w:p>
     <w:p>
       <w:pPr>
@@ -5038,15 +1492,7 @@
         </w:numPr>
       </w:pPr>
       <w:r>
-        <w:t xml:space="preserve">Apparence des </w:t>
-      </w:r>
-      <w:proofErr w:type="spellStart"/>
-      <w:r>
-        <w:t>controles</w:t>
-      </w:r>
-      <w:proofErr w:type="spellEnd"/>
-      <w:r>
-        <w:t xml:space="preserve"> (menu/interface)</w:t>
+        <w:t>Apparence des controles (menu/interface)</w:t>
       </w:r>
     </w:p>
     <w:p>
@@ -5058,31 +1504,7 @@
         </w:numPr>
       </w:pPr>
       <w:r>
-        <w:t xml:space="preserve">Apparence des </w:t>
-      </w:r>
-      <w:proofErr w:type="spellStart"/>
-      <w:r>
-        <w:t>donnees</w:t>
-      </w:r>
-      <w:proofErr w:type="spellEnd"/>
-      <w:r>
-        <w:t xml:space="preserve"> du jeu (</w:t>
-      </w:r>
-      <w:proofErr w:type="spellStart"/>
-      <w:r>
-        <w:t>unites</w:t>
-      </w:r>
-      <w:proofErr w:type="spellEnd"/>
-      <w:r>
-        <w:t>/</w:t>
-      </w:r>
-      <w:proofErr w:type="spellStart"/>
-      <w:r>
-        <w:t>decors</w:t>
-      </w:r>
-      <w:proofErr w:type="spellEnd"/>
-      <w:r>
-        <w:t>)</w:t>
+        <w:t>Apparence des donnees du jeu (unites/decors)</w:t>
       </w:r>
     </w:p>
     <w:p>
@@ -5101,11 +1523,9 @@
       <w:pPr>
         <w:pStyle w:val="Titre1"/>
       </w:pPr>
-      <w:proofErr w:type="spellStart"/>
       <w:r>
         <w:t>Jouabilite</w:t>
       </w:r>
-      <w:proofErr w:type="spellEnd"/>
     </w:p>
     <w:p>
       <w:pPr>
@@ -5124,15 +1544,7 @@
         </w:numPr>
       </w:pPr>
       <w:r>
-        <w:t xml:space="preserve">Document de </w:t>
-      </w:r>
-      <w:proofErr w:type="spellStart"/>
-      <w:r>
-        <w:t>detail</w:t>
-      </w:r>
-      <w:proofErr w:type="spellEnd"/>
-      <w:r>
-        <w:t xml:space="preserve"> de chaque classe</w:t>
+        <w:t>Document de detail de chaque classe</w:t>
       </w:r>
     </w:p>
     <w:p>
@@ -5171,13 +1583,8 @@
           <w:numId w:val="8"/>
         </w:numPr>
       </w:pPr>
-      <w:proofErr w:type="spellStart"/>
-      <w:r>
-        <w:t>Presentation</w:t>
-      </w:r>
-      <w:proofErr w:type="spellEnd"/>
-      <w:r>
-        <w:t xml:space="preserve"> de chaque membre</w:t>
+      <w:r>
+        <w:t>Presentation de chaque membre</w:t>
       </w:r>
     </w:p>
     <w:p>
@@ -5188,13 +1595,8 @@
           <w:numId w:val="8"/>
         </w:numPr>
       </w:pPr>
-      <w:proofErr w:type="spellStart"/>
-      <w:r>
-        <w:t>Presentation</w:t>
-      </w:r>
-      <w:proofErr w:type="spellEnd"/>
-      <w:r>
-        <w:t xml:space="preserve"> du projet</w:t>
+      <w:r>
+        <w:t>Presentation du projet</w:t>
       </w:r>
     </w:p>
     <w:p>
@@ -5208,8 +1610,6 @@
       <w:r>
         <w:t>Un article par semaine</w:t>
       </w:r>
-      <w:bookmarkStart w:id="0" w:name="_GoBack"/>
-      <w:bookmarkEnd w:id="0"/>
     </w:p>
     <w:sectPr>
       <w:headerReference w:type="default" r:id="rId8"/>
@@ -5403,7 +1803,6 @@
     <w:sdt>
       <w:sdtPr>
         <w:id w:val="80127134"/>
-        <w:placeholder/>
         <w:showingPlcHdr/>
         <w:dataBinding w:prefixMappings="xmlns:ns0='http://schemas.microsoft.com/office/2006/coverPageProps'" w:xpath="/ns0:CoverPageProperties[1]/ns0:PublishDate[1]" w:storeItemID="{55AF091B-3C7A-41E3-B477-F2FDAA23CFDA}"/>
         <w:date>
@@ -5542,7 +1941,7 @@
         <v:path o:extrusionok="f" gradientshapeok="t" o:connecttype="rect"/>
         <o:lock v:ext="edit" aspectratio="t"/>
       </v:shapetype>
-      <v:shape id="_x0000_i1065" type="#_x0000_t75" style="width:9pt;height:9pt" o:bullet="t">
+      <v:shape id="_x0000_i1029" type="#_x0000_t75" style="width:9pt;height:9pt" o:bullet="t">
         <v:imagedata r:id="rId1" o:title="j0115836"/>
       </v:shape>
     </w:pict>
@@ -7771,58 +4170,6 @@
   <w:docParts>
     <w:docPart>
       <w:docPartPr>
-        <w:name w:val="2567B12D9FBE430B8BFA8BB1A16C1A25"/>
-        <w:category>
-          <w:name w:val="Général"/>
-          <w:gallery w:val="placeholder"/>
-        </w:category>
-        <w:types>
-          <w:type w:val="bbPlcHdr"/>
-        </w:types>
-        <w:behaviors>
-          <w:behavior w:val="content"/>
-        </w:behaviors>
-        <w:guid w:val="{B0838B45-9DD1-4A96-99E7-7BCC0C920AB0}"/>
-      </w:docPartPr>
-      <w:docPartBody>
-        <w:p>
-          <w:pPr>
-            <w:pStyle w:val="2567B12D9FBE430B8BFA8BB1A16C1A25"/>
-          </w:pPr>
-          <w:r>
-            <w:t>[Titre du document]</w:t>
-          </w:r>
-        </w:p>
-      </w:docPartBody>
-    </w:docPart>
-    <w:docPart>
-      <w:docPartPr>
-        <w:name w:val="8C8E313B8DCF45FFB08906CBA560CEC1"/>
-        <w:category>
-          <w:name w:val="Général"/>
-          <w:gallery w:val="placeholder"/>
-        </w:category>
-        <w:types>
-          <w:type w:val="bbPlcHdr"/>
-        </w:types>
-        <w:behaviors>
-          <w:behavior w:val="content"/>
-        </w:behaviors>
-        <w:guid w:val="{A51270FC-1967-4F21-BDBB-9BB5D8AED8B2}"/>
-      </w:docPartPr>
-      <w:docPartBody>
-        <w:p>
-          <w:pPr>
-            <w:pStyle w:val="8C8E313B8DCF45FFB08906CBA560CEC1"/>
-          </w:pPr>
-          <w:r>
-            <w:t>[Sous-titre du document]</w:t>
-          </w:r>
-        </w:p>
-      </w:docPartBody>
-    </w:docPart>
-    <w:docPart>
-      <w:docPartPr>
         <w:name w:val="7E9F4CEA263A4004807381362ED92C7E"/>
         <w:category>
           <w:name w:val="Général"/>
@@ -7909,10 +4256,7 @@
             <w:pStyle w:val="BC6E5ED9965440D3941A07757CC43CC3"/>
           </w:pPr>
           <w:r>
-            <w:t>[Tapez le résumé du document</w:t>
-          </w:r>
-          <w:r>
-            <w:t xml:space="preserve"> ici. Il s'agit généralement d'une courte synthèse du document. Tapez le résumé du document ici. Il s'agit généralement d'une courte synthèse du document.]</w:t>
+            <w:t>[Tapez le résumé du document ici. Il s'agit généralement d'une courte synthèse du document. Tapez le résumé du document ici. Il s'agit généralement d'une courte synthèse du document.]</w:t>
           </w:r>
         </w:p>
       </w:docPartBody>
@@ -7969,8 +4313,9 @@
     <w:panose1 w:val="020B0604030504040204"/>
     <w:charset w:val="00"/>
     <w:family w:val="swiss"/>
+    <w:notTrueType/>
     <w:pitch w:val="variable"/>
-    <w:sig w:usb0="E1002EFF" w:usb1="C000605B" w:usb2="00000029" w:usb3="00000000" w:csb0="000101FF" w:csb1="00000000"/>
+    <w:sig w:usb0="00000003" w:usb1="00000000" w:usb2="00000000" w:usb3="00000000" w:csb0="00000001" w:csb1="00000000"/>
   </w:font>
   <w:font w:name="Calibri">
     <w:panose1 w:val="020F0502020204030204"/>
@@ -8006,6 +4351,8 @@
     <w:rsidRoot w:val="00196DBB"/>
     <w:rsid w:val="00196DBB"/>
     <w:rsid w:val="00574EFC"/>
+    <w:rsid w:val="005F5A81"/>
+    <w:rsid w:val="00636901"/>
   </w:rsids>
   <m:mathPr>
     <m:mathFont m:val="Cambria Math"/>

</xml_diff>